<commit_message>
Updated Gantt chart on Project Plan
</commit_message>
<xml_diff>
--- a/docs/Review/to review/SE_05_PM_01 (Project Plan).docx
+++ b/docs/Review/to review/SE_05_PM_01 (Project Plan).docx
@@ -15,6 +15,11 @@
         <w:dataBinding w:prefixMappings="xmlns:ns0='http://purl.org/dc/elements/1.1/' xmlns:ns1='http://schemas.openxmlformats.org/package/2006/metadata/core-properties' " w:xpath="/ns1:coreProperties[1]/ns0:title[1]" w:storeItemID="{6C3C8BC8-F283-45AE-878A-BAB7291924A1}"/>
         <w:text/>
       </w:sdtPr>
+      <w:sdtEndPr>
+        <w:rPr>
+          <w:rStyle w:val="BodyTextChar"/>
+        </w:rPr>
+      </w:sdtEndPr>
       <w:sdtContent>
         <w:p>
           <w:pPr>
@@ -39,6 +44,7 @@
         <w:dataBinding w:prefixMappings="xmlns:ns0='http://purl.org/dc/elements/1.1/' xmlns:ns1='http://schemas.openxmlformats.org/package/2006/metadata/core-properties' " w:xpath="/ns1:coreProperties[1]/ns0:subject[1]" w:storeItemID="{6C3C8BC8-F283-45AE-878A-BAB7291924A1}"/>
         <w:text/>
       </w:sdtPr>
+      <w:sdtEndPr/>
       <w:sdtContent>
         <w:p>
           <w:pPr>
@@ -95,6 +101,7 @@
                 <w:dataBinding w:prefixMappings="xmlns:ns0='http://purl.org/dc/elements/1.1/' xmlns:ns1='http://schemas.openxmlformats.org/package/2006/metadata/core-properties' " w:xpath="/ns1:coreProperties[1]/ns0:creator[1]" w:storeItemID="{6C3C8BC8-F283-45AE-878A-BAB7291924A1}"/>
                 <w:text/>
               </w:sdtPr>
+              <w:sdtEndPr/>
               <w:sdtContent>
                 <w:r>
                   <w:t>David Fairbrother</w:t>
@@ -135,6 +142,7 @@
                 <w:dataBinding w:prefixMappings="xmlns:ns0='http://purl.org/dc/elements/1.1/' xmlns:ns1='http://schemas.openxmlformats.org/package/2006/metadata/core-properties' " w:xpath="/ns1:coreProperties[1]/ns1:category[1]" w:storeItemID="{6C3C8BC8-F283-45AE-878A-BAB7291924A1}"/>
                 <w:text/>
               </w:sdtPr>
+              <w:sdtEndPr/>
               <w:sdtContent>
                 <w:r>
                   <w:t>SE_05_PM_01</w:t>
@@ -201,6 +209,7 @@
                 <w:dataBinding w:prefixMappings="xmlns:ns0='http://purl.org/dc/elements/1.1/' xmlns:ns1='http://schemas.openxmlformats.org/package/2006/metadata/core-properties' " w:xpath="/ns1:coreProperties[1]/ns1:keywords[1]" w:storeItemID="{6C3C8BC8-F283-45AE-878A-BAB7291924A1}"/>
                 <w:text/>
               </w:sdtPr>
+              <w:sdtEndPr/>
               <w:sdtContent>
                 <w:r>
                   <w:t>0.01</w:t>
@@ -245,6 +254,7 @@
                 <w:dataBinding w:prefixMappings="xmlns:ns0='http://purl.org/dc/elements/1.1/' xmlns:ns1='http://schemas.openxmlformats.org/package/2006/metadata/core-properties' " w:xpath="/ns1:coreProperties[1]/ns1:contentStatus[1]" w:storeItemID="{6C3C8BC8-F283-45AE-878A-BAB7291924A1}"/>
                 <w:text/>
               </w:sdtPr>
+              <w:sdtEndPr/>
               <w:sdtContent>
                 <w:r>
                   <w:t>Draft</w:t>
@@ -2531,6 +2541,7 @@
           <w:id w:val="1914507428"/>
           <w:citation/>
         </w:sdtPr>
+        <w:sdtEndPr/>
         <w:sdtContent>
           <w:r>
             <w:fldChar w:fldCharType="begin"/>
@@ -2823,6 +2834,7 @@
           <w:id w:val="-511992029"/>
           <w:citation/>
         </w:sdtPr>
+        <w:sdtEndPr/>
         <w:sdtContent>
           <w:r>
             <w:fldChar w:fldCharType="begin"/>
@@ -2931,6 +2943,7 @@
           <w:id w:val="371119594"/>
           <w:citation/>
         </w:sdtPr>
+        <w:sdtEndPr/>
         <w:sdtContent>
           <w:r>
             <w:fldChar w:fldCharType="begin"/>
@@ -3006,6 +3019,7 @@
           <w:id w:val="-1337999520"/>
           <w:citation/>
         </w:sdtPr>
+        <w:sdtEndPr/>
         <w:sdtContent>
           <w:r>
             <w:fldChar w:fldCharType="begin"/>
@@ -3264,6 +3278,7 @@
           <w:id w:val="-1121446897"/>
           <w:citation/>
         </w:sdtPr>
+        <w:sdtEndPr/>
         <w:sdtContent>
           <w:r>
             <w:fldChar w:fldCharType="begin"/>
@@ -3293,6 +3308,7 @@
           <w:id w:val="-1539663152"/>
           <w:citation/>
         </w:sdtPr>
+        <w:sdtEndPr/>
         <w:sdtContent>
           <w:r>
             <w:fldChar w:fldCharType="begin"/>
@@ -3468,6 +3484,7 @@
           <w:id w:val="-1903058559"/>
           <w:citation/>
         </w:sdtPr>
+        <w:sdtEndPr/>
         <w:sdtContent>
           <w:r>
             <w:fldChar w:fldCharType="begin"/>
@@ -3517,6 +3534,7 @@
           <w:id w:val="-796442427"/>
           <w:citation/>
         </w:sdtPr>
+        <w:sdtEndPr/>
         <w:sdtContent>
           <w:r>
             <w:fldChar w:fldCharType="begin"/>
@@ -3974,6 +3992,7 @@
           <w:id w:val="-1067026735"/>
           <w:citation/>
         </w:sdtPr>
+        <w:sdtEndPr/>
         <w:sdtContent>
           <w:r>
             <w:fldChar w:fldCharType="begin"/>
@@ -4455,6 +4474,7 @@
           <w:id w:val="1949581657"/>
           <w:citation/>
         </w:sdtPr>
+        <w:sdtEndPr/>
         <w:sdtContent>
           <w:r>
             <w:fldChar w:fldCharType="begin"/>
@@ -4529,6 +4549,7 @@
           <w:id w:val="1363242579"/>
           <w:citation/>
         </w:sdtPr>
+        <w:sdtEndPr/>
         <w:sdtContent>
           <w:r>
             <w:fldChar w:fldCharType="begin"/>
@@ -4608,6 +4629,7 @@
           <w:id w:val="-130790057"/>
           <w:citation/>
         </w:sdtPr>
+        <w:sdtEndPr/>
         <w:sdtContent>
           <w:r>
             <w:fldChar w:fldCharType="begin"/>
@@ -4637,6 +4659,7 @@
           <w:id w:val="477120327"/>
           <w:citation/>
         </w:sdtPr>
+        <w:sdtEndPr/>
         <w:sdtContent>
           <w:r>
             <w:fldChar w:fldCharType="begin"/>
@@ -4878,9 +4901,9 @@
       </w:pPr>
       <w:r>
         <w:drawing>
-          <wp:inline distT="0" distB="0" distL="0" distR="0" wp14:anchorId="534335F0" wp14:editId="54792030">
-            <wp:extent cx="8445032" cy="6469279"/>
-            <wp:effectExtent l="0" t="2540" r="0" b="0"/>
+          <wp:inline distT="0" distB="0" distL="0" distR="0" wp14:anchorId="0A363CA1" wp14:editId="5DC0A74E">
+            <wp:extent cx="8448645" cy="6431747"/>
+            <wp:effectExtent l="0" t="1270" r="8890" b="8890"/>
             <wp:docPr id="2" name="Picture 2"/>
             <wp:cNvGraphicFramePr>
               <a:graphicFrameLocks xmlns:a="http://schemas.openxmlformats.org/drawingml/2006/main" noChangeAspect="1"/>
@@ -4889,26 +4912,28 @@
               <a:graphicData uri="http://schemas.openxmlformats.org/drawingml/2006/picture">
                 <pic:pic xmlns:pic="http://schemas.openxmlformats.org/drawingml/2006/picture">
                   <pic:nvPicPr>
-                    <pic:cNvPr id="0" name="Picture 16"/>
+                    <pic:cNvPr id="0" name="Picture 1"/>
                     <pic:cNvPicPr>
                       <a:picLocks noChangeAspect="1" noChangeArrowheads="1"/>
                     </pic:cNvPicPr>
                   </pic:nvPicPr>
-                  <pic:blipFill rotWithShape="1">
-                    <a:blip r:embed="rId9" cstate="print">
+                  <pic:blipFill>
+                    <a:blip r:embed="rId9">
                       <a:extLst>
                         <a:ext uri="{28A0092B-C50C-407E-A947-70E740481C1C}">
                           <a14:useLocalDpi xmlns:a14="http://schemas.microsoft.com/office/drawing/2010/main" val="0"/>
                         </a:ext>
                       </a:extLst>
                     </a:blip>
-                    <a:srcRect r="19724" b="19390"/>
-                    <a:stretch/>
+                    <a:srcRect/>
+                    <a:stretch>
+                      <a:fillRect/>
+                    </a:stretch>
                   </pic:blipFill>
                   <pic:spPr bwMode="auto">
                     <a:xfrm rot="5400000">
                       <a:off x="0" y="0"/>
-                      <a:ext cx="8454054" cy="6476190"/>
+                      <a:ext cx="8448645" cy="6431747"/>
                     </a:xfrm>
                     <a:prstGeom prst="rect">
                       <a:avLst/>
@@ -4917,11 +4942,6 @@
                     <a:ln>
                       <a:noFill/>
                     </a:ln>
-                    <a:extLst>
-                      <a:ext uri="{53640926-AAD7-44D8-BBD7-CCE9431645EC}">
-                        <a14:shadowObscured xmlns:a14="http://schemas.microsoft.com/office/drawing/2010/main"/>
-                      </a:ext>
-                    </a:extLst>
                   </pic:spPr>
                 </pic:pic>
               </a:graphicData>
@@ -4944,13 +4964,13 @@
       <w:pPr>
         <w:pStyle w:val="BodyText"/>
       </w:pPr>
+    </w:p>
+    <w:p>
+      <w:pPr>
+        <w:pStyle w:val="UnnumHeading1"/>
+      </w:pPr>
       <w:bookmarkStart w:id="23" w:name="_GoBack"/>
       <w:bookmarkEnd w:id="23"/>
-    </w:p>
-    <w:p>
-      <w:pPr>
-        <w:pStyle w:val="UnnumHeading1"/>
-      </w:pPr>
     </w:p>
     <w:p>
       <w:pPr>
@@ -5001,7 +5021,6 @@
       </w:tblGrid>
       <w:tr>
         <w:trPr>
-          <w:divId w:val="1419669782"/>
           <w:tblCellSpacing w:w="15" w:type="dxa"/>
         </w:trPr>
         <w:tc>
@@ -5049,7 +5068,6 @@
       </w:tr>
       <w:tr>
         <w:trPr>
-          <w:divId w:val="1419669782"/>
           <w:tblCellSpacing w:w="15" w:type="dxa"/>
         </w:trPr>
         <w:tc>
@@ -5111,7 +5129,6 @@
       </w:tr>
       <w:tr>
         <w:trPr>
-          <w:divId w:val="1419669782"/>
           <w:tblCellSpacing w:w="15" w:type="dxa"/>
         </w:trPr>
         <w:tc>
@@ -5173,7 +5190,6 @@
       </w:tr>
       <w:tr>
         <w:trPr>
-          <w:divId w:val="1419669782"/>
           <w:tblCellSpacing w:w="15" w:type="dxa"/>
         </w:trPr>
         <w:tc>
@@ -5235,7 +5251,6 @@
       </w:tr>
       <w:tr>
         <w:trPr>
-          <w:divId w:val="1419669782"/>
           <w:tblCellSpacing w:w="15" w:type="dxa"/>
         </w:trPr>
         <w:tc>
@@ -5297,7 +5312,6 @@
       </w:tr>
       <w:tr>
         <w:trPr>
-          <w:divId w:val="1419669782"/>
           <w:tblCellSpacing w:w="15" w:type="dxa"/>
         </w:trPr>
         <w:tc>
@@ -5359,7 +5373,6 @@
       </w:tr>
       <w:tr>
         <w:trPr>
-          <w:divId w:val="1419669782"/>
           <w:tblCellSpacing w:w="15" w:type="dxa"/>
         </w:trPr>
         <w:tc>
@@ -5421,7 +5434,6 @@
       </w:tr>
       <w:tr>
         <w:trPr>
-          <w:divId w:val="1419669782"/>
           <w:tblCellSpacing w:w="15" w:type="dxa"/>
         </w:trPr>
         <w:tc>
@@ -5483,7 +5495,6 @@
       </w:tr>
       <w:tr>
         <w:trPr>
-          <w:divId w:val="1419669782"/>
           <w:tblCellSpacing w:w="15" w:type="dxa"/>
         </w:trPr>
         <w:tc>
@@ -5546,7 +5557,6 @@
     </w:tbl>
     <w:p>
       <w:pPr>
-        <w:divId w:val="1419669782"/>
         <w:rPr>
           <w:noProof/>
         </w:rPr>
@@ -5947,6 +5957,7 @@
         <w:dataBinding w:prefixMappings="xmlns:ns0='http://purl.org/dc/elements/1.1/' xmlns:ns1='http://schemas.openxmlformats.org/package/2006/metadata/core-properties' " w:xpath="/ns1:coreProperties[1]/ns0:title[1]" w:storeItemID="{6C3C8BC8-F283-45AE-878A-BAB7291924A1}"/>
         <w:text/>
       </w:sdtPr>
+      <w:sdtEndPr/>
       <w:sdtContent>
         <w:r>
           <w:t>Software Engineering Group Project</w:t>
@@ -5963,6 +5974,7 @@
         <w:dataBinding w:prefixMappings="xmlns:ns0='http://purl.org/dc/elements/1.1/' xmlns:ns1='http://schemas.openxmlformats.org/package/2006/metadata/core-properties' " w:xpath="/ns1:coreProperties[1]/ns0:subject[1]" w:storeItemID="{6C3C8BC8-F283-45AE-878A-BAB7291924A1}"/>
         <w:text/>
       </w:sdtPr>
+      <w:sdtEndPr/>
       <w:sdtContent>
         <w:r>
           <w:t>Project Plan</w:t>
@@ -5979,6 +5991,7 @@
         <w:dataBinding w:prefixMappings="xmlns:ns0='http://purl.org/dc/elements/1.1/' xmlns:ns1='http://schemas.openxmlformats.org/package/2006/metadata/core-properties' " w:xpath="/ns1:coreProperties[1]/ns1:keywords[1]" w:storeItemID="{6C3C8BC8-F283-45AE-878A-BAB7291924A1}"/>
         <w:text/>
       </w:sdtPr>
+      <w:sdtEndPr/>
       <w:sdtContent>
         <w:r>
           <w:t>0.01</w:t>
@@ -5995,6 +6008,7 @@
         <w:dataBinding w:prefixMappings="xmlns:ns0='http://purl.org/dc/elements/1.1/' xmlns:ns1='http://schemas.openxmlformats.org/package/2006/metadata/core-properties' " w:xpath="/ns1:coreProperties[1]/ns1:contentStatus[1]" w:storeItemID="{6C3C8BC8-F283-45AE-878A-BAB7291924A1}"/>
         <w:text/>
       </w:sdtPr>
+      <w:sdtEndPr/>
       <w:sdtContent>
         <w:r>
           <w:t>Draft</w:t>
@@ -10084,10 +10098,12 @@
     <w:rsid w:val="003424A1"/>
     <w:rsid w:val="00596363"/>
     <w:rsid w:val="005D2D8B"/>
+    <w:rsid w:val="006D71FF"/>
     <w:rsid w:val="00776E23"/>
     <w:rsid w:val="008B75EF"/>
     <w:rsid w:val="009D1107"/>
     <w:rsid w:val="00B95924"/>
+    <w:rsid w:val="00DF429A"/>
   </w:rsids>
   <m:mathPr>
     <m:mathFont m:val="Cambria Math"/>
@@ -11086,7 +11102,7 @@
 </file>
 
 <file path=customXml/itemProps1.xml><?xml version="1.0" encoding="utf-8"?>
-<ds:datastoreItem xmlns:ds="http://schemas.openxmlformats.org/officeDocument/2006/customXml" ds:itemID="{3185869F-5625-43F6-A763-89EB28F793E7}">
+<ds:datastoreItem xmlns:ds="http://schemas.openxmlformats.org/officeDocument/2006/customXml" ds:itemID="{586F74D1-E0D2-4F52-95A0-AF73770CE0DD}">
   <ds:schemaRefs>
     <ds:schemaRef ds:uri="http://schemas.openxmlformats.org/officeDocument/2006/bibliography"/>
   </ds:schemaRefs>

</xml_diff>

<commit_message>
Added first draft risk analysis
</commit_message>
<xml_diff>
--- a/docs/Review/to review/SE_05_PM_01 (Project Plan).docx
+++ b/docs/Review/to review/SE_05_PM_01 (Project Plan).docx
@@ -15,11 +15,6 @@
         <w:dataBinding w:prefixMappings="xmlns:ns0='http://purl.org/dc/elements/1.1/' xmlns:ns1='http://schemas.openxmlformats.org/package/2006/metadata/core-properties' " w:xpath="/ns1:coreProperties[1]/ns0:title[1]" w:storeItemID="{6C3C8BC8-F283-45AE-878A-BAB7291924A1}"/>
         <w:text/>
       </w:sdtPr>
-      <w:sdtEndPr>
-        <w:rPr>
-          <w:rStyle w:val="BodyTextChar"/>
-        </w:rPr>
-      </w:sdtEndPr>
       <w:sdtContent>
         <w:p>
           <w:pPr>
@@ -44,7 +39,6 @@
         <w:dataBinding w:prefixMappings="xmlns:ns0='http://purl.org/dc/elements/1.1/' xmlns:ns1='http://schemas.openxmlformats.org/package/2006/metadata/core-properties' " w:xpath="/ns1:coreProperties[1]/ns0:subject[1]" w:storeItemID="{6C3C8BC8-F283-45AE-878A-BAB7291924A1}"/>
         <w:text/>
       </w:sdtPr>
-      <w:sdtEndPr/>
       <w:sdtContent>
         <w:p>
           <w:pPr>
@@ -101,7 +95,6 @@
                 <w:dataBinding w:prefixMappings="xmlns:ns0='http://purl.org/dc/elements/1.1/' xmlns:ns1='http://schemas.openxmlformats.org/package/2006/metadata/core-properties' " w:xpath="/ns1:coreProperties[1]/ns0:creator[1]" w:storeItemID="{6C3C8BC8-F283-45AE-878A-BAB7291924A1}"/>
                 <w:text/>
               </w:sdtPr>
-              <w:sdtEndPr/>
               <w:sdtContent>
                 <w:r>
                   <w:t>David Fairbrother</w:t>
@@ -142,7 +135,6 @@
                 <w:dataBinding w:prefixMappings="xmlns:ns0='http://purl.org/dc/elements/1.1/' xmlns:ns1='http://schemas.openxmlformats.org/package/2006/metadata/core-properties' " w:xpath="/ns1:coreProperties[1]/ns1:category[1]" w:storeItemID="{6C3C8BC8-F283-45AE-878A-BAB7291924A1}"/>
                 <w:text/>
               </w:sdtPr>
-              <w:sdtEndPr/>
               <w:sdtContent>
                 <w:r>
                   <w:t>SE_05_PM_01</w:t>
@@ -209,7 +201,6 @@
                 <w:dataBinding w:prefixMappings="xmlns:ns0='http://purl.org/dc/elements/1.1/' xmlns:ns1='http://schemas.openxmlformats.org/package/2006/metadata/core-properties' " w:xpath="/ns1:coreProperties[1]/ns1:keywords[1]" w:storeItemID="{6C3C8BC8-F283-45AE-878A-BAB7291924A1}"/>
                 <w:text/>
               </w:sdtPr>
-              <w:sdtEndPr/>
               <w:sdtContent>
                 <w:r>
                   <w:t>0.01</w:t>
@@ -254,7 +245,6 @@
                 <w:dataBinding w:prefixMappings="xmlns:ns0='http://purl.org/dc/elements/1.1/' xmlns:ns1='http://schemas.openxmlformats.org/package/2006/metadata/core-properties' " w:xpath="/ns1:coreProperties[1]/ns1:contentStatus[1]" w:storeItemID="{6C3C8BC8-F283-45AE-878A-BAB7291924A1}"/>
                 <w:text/>
               </w:sdtPr>
-              <w:sdtEndPr/>
               <w:sdtContent>
                 <w:r>
                   <w:t>Draft</w:t>
@@ -2541,7 +2531,6 @@
           <w:id w:val="1914507428"/>
           <w:citation/>
         </w:sdtPr>
-        <w:sdtEndPr/>
         <w:sdtContent>
           <w:r>
             <w:fldChar w:fldCharType="begin"/>
@@ -2834,7 +2823,6 @@
           <w:id w:val="-511992029"/>
           <w:citation/>
         </w:sdtPr>
-        <w:sdtEndPr/>
         <w:sdtContent>
           <w:r>
             <w:fldChar w:fldCharType="begin"/>
@@ -2943,7 +2931,6 @@
           <w:id w:val="371119594"/>
           <w:citation/>
         </w:sdtPr>
-        <w:sdtEndPr/>
         <w:sdtContent>
           <w:r>
             <w:fldChar w:fldCharType="begin"/>
@@ -3019,7 +3006,6 @@
           <w:id w:val="-1337999520"/>
           <w:citation/>
         </w:sdtPr>
-        <w:sdtEndPr/>
         <w:sdtContent>
           <w:r>
             <w:fldChar w:fldCharType="begin"/>
@@ -3278,7 +3264,6 @@
           <w:id w:val="-1121446897"/>
           <w:citation/>
         </w:sdtPr>
-        <w:sdtEndPr/>
         <w:sdtContent>
           <w:r>
             <w:fldChar w:fldCharType="begin"/>
@@ -3308,7 +3293,6 @@
           <w:id w:val="-1539663152"/>
           <w:citation/>
         </w:sdtPr>
-        <w:sdtEndPr/>
         <w:sdtContent>
           <w:r>
             <w:fldChar w:fldCharType="begin"/>
@@ -3484,7 +3468,6 @@
           <w:id w:val="-1903058559"/>
           <w:citation/>
         </w:sdtPr>
-        <w:sdtEndPr/>
         <w:sdtContent>
           <w:r>
             <w:fldChar w:fldCharType="begin"/>
@@ -3534,7 +3517,6 @@
           <w:id w:val="-796442427"/>
           <w:citation/>
         </w:sdtPr>
-        <w:sdtEndPr/>
         <w:sdtContent>
           <w:r>
             <w:fldChar w:fldCharType="begin"/>
@@ -3992,7 +3974,6 @@
           <w:id w:val="-1067026735"/>
           <w:citation/>
         </w:sdtPr>
-        <w:sdtEndPr/>
         <w:sdtContent>
           <w:r>
             <w:fldChar w:fldCharType="begin"/>
@@ -4474,7 +4455,6 @@
           <w:id w:val="1949581657"/>
           <w:citation/>
         </w:sdtPr>
-        <w:sdtEndPr/>
         <w:sdtContent>
           <w:r>
             <w:fldChar w:fldCharType="begin"/>
@@ -4549,7 +4529,6 @@
           <w:id w:val="1363242579"/>
           <w:citation/>
         </w:sdtPr>
-        <w:sdtEndPr/>
         <w:sdtContent>
           <w:r>
             <w:fldChar w:fldCharType="begin"/>
@@ -4629,7 +4608,6 @@
           <w:id w:val="-130790057"/>
           <w:citation/>
         </w:sdtPr>
-        <w:sdtEndPr/>
         <w:sdtContent>
           <w:r>
             <w:fldChar w:fldCharType="begin"/>
@@ -4659,7 +4637,6 @@
           <w:id w:val="477120327"/>
           <w:citation/>
         </w:sdtPr>
-        <w:sdtEndPr/>
         <w:sdtContent>
           <w:r>
             <w:fldChar w:fldCharType="begin"/>
@@ -4900,6 +4877,10 @@
         <w:pStyle w:val="BodyText"/>
       </w:pPr>
       <w:r>
+        <w:rPr>
+          <w:noProof/>
+          <w:lang w:eastAsia="en-GB"/>
+        </w:rPr>
         <w:drawing>
           <wp:inline distT="0" distB="0" distL="0" distR="0" wp14:anchorId="0A363CA1" wp14:editId="5DC0A74E">
             <wp:extent cx="8448645" cy="6431747"/>
@@ -4960,17 +4941,845 @@
         <w:t>Risk analysis</w:t>
       </w:r>
     </w:p>
-    <w:p>
-      <w:pPr>
-        <w:pStyle w:val="BodyText"/>
-      </w:pPr>
-    </w:p>
-    <w:p>
-      <w:pPr>
-        <w:pStyle w:val="UnnumHeading1"/>
+    <w:tbl>
+      <w:tblPr>
+        <w:tblStyle w:val="TableGrid"/>
+        <w:tblW w:w="0" w:type="auto"/>
+        <w:tblLook w:val="04A0" w:firstRow="1" w:lastRow="0" w:firstColumn="1" w:lastColumn="0" w:noHBand="0" w:noVBand="1"/>
+      </w:tblPr>
+      <w:tblGrid>
+        <w:gridCol w:w="959"/>
+        <w:gridCol w:w="2737"/>
+        <w:gridCol w:w="948"/>
+        <w:gridCol w:w="1134"/>
+        <w:gridCol w:w="3465"/>
+      </w:tblGrid>
+      <w:tr>
+        <w:tc>
+          <w:tcPr>
+            <w:tcW w:w="959" w:type="dxa"/>
+          </w:tcPr>
+          <w:p>
+            <w:pPr>
+              <w:pStyle w:val="BodyText"/>
+              <w:jc w:val="center"/>
+            </w:pPr>
+            <w:r>
+              <w:t>Risk ID</w:t>
+            </w:r>
+          </w:p>
+        </w:tc>
+        <w:tc>
+          <w:tcPr>
+            <w:tcW w:w="2737" w:type="dxa"/>
+          </w:tcPr>
+          <w:p>
+            <w:pPr>
+              <w:pStyle w:val="BodyText"/>
+              <w:jc w:val="center"/>
+            </w:pPr>
+            <w:r>
+              <w:t>Risk Description</w:t>
+            </w:r>
+          </w:p>
+        </w:tc>
+        <w:tc>
+          <w:tcPr>
+            <w:tcW w:w="948" w:type="dxa"/>
+          </w:tcPr>
+          <w:p>
+            <w:pPr>
+              <w:pStyle w:val="BodyText"/>
+              <w:jc w:val="center"/>
+            </w:pPr>
+            <w:r>
+              <w:t>Impact</w:t>
+            </w:r>
+          </w:p>
+        </w:tc>
+        <w:tc>
+          <w:tcPr>
+            <w:tcW w:w="1134" w:type="dxa"/>
+          </w:tcPr>
+          <w:p>
+            <w:pPr>
+              <w:pStyle w:val="BodyText"/>
+              <w:jc w:val="center"/>
+            </w:pPr>
+            <w:r>
+              <w:t>Probability</w:t>
+            </w:r>
+          </w:p>
+        </w:tc>
+        <w:tc>
+          <w:tcPr>
+            <w:tcW w:w="3465" w:type="dxa"/>
+          </w:tcPr>
+          <w:p>
+            <w:pPr>
+              <w:pStyle w:val="BodyText"/>
+              <w:jc w:val="center"/>
+            </w:pPr>
+            <w:r>
+              <w:t>Mitigation</w:t>
+            </w:r>
+          </w:p>
+        </w:tc>
+      </w:tr>
+      <w:tr>
+        <w:tc>
+          <w:tcPr>
+            <w:tcW w:w="959" w:type="dxa"/>
+          </w:tcPr>
+          <w:p>
+            <w:pPr>
+              <w:pStyle w:val="BodyText"/>
+            </w:pPr>
+            <w:r>
+              <w:t>001</w:t>
+            </w:r>
+          </w:p>
+        </w:tc>
+        <w:tc>
+          <w:tcPr>
+            <w:tcW w:w="2737" w:type="dxa"/>
+          </w:tcPr>
+          <w:p>
+            <w:pPr>
+              <w:pStyle w:val="BodyText"/>
+              <w:jc w:val="both"/>
+            </w:pPr>
+            <w:r>
+              <w:t>Work not in on schedule</w:t>
+            </w:r>
+          </w:p>
+        </w:tc>
+        <w:tc>
+          <w:tcPr>
+            <w:tcW w:w="948" w:type="dxa"/>
+          </w:tcPr>
+          <w:p>
+            <w:pPr>
+              <w:pStyle w:val="BodyText"/>
+            </w:pPr>
+            <w:r>
+              <w:t>Medium</w:t>
+            </w:r>
+          </w:p>
+        </w:tc>
+        <w:tc>
+          <w:tcPr>
+            <w:tcW w:w="1134" w:type="dxa"/>
+          </w:tcPr>
+          <w:p>
+            <w:pPr>
+              <w:pStyle w:val="BodyText"/>
+            </w:pPr>
+            <w:r>
+              <w:t>Medium</w:t>
+            </w:r>
+          </w:p>
+        </w:tc>
+        <w:tc>
+          <w:tcPr>
+            <w:tcW w:w="3465" w:type="dxa"/>
+          </w:tcPr>
+          <w:p>
+            <w:pPr>
+              <w:pStyle w:val="BodyText"/>
+            </w:pPr>
+            <w:r>
+              <w:t>Monitoring of assigned tasks and regular feedback from team members</w:t>
+            </w:r>
+          </w:p>
+        </w:tc>
+      </w:tr>
+      <w:tr>
+        <w:tc>
+          <w:tcPr>
+            <w:tcW w:w="959" w:type="dxa"/>
+          </w:tcPr>
+          <w:p>
+            <w:pPr>
+              <w:pStyle w:val="BodyText"/>
+            </w:pPr>
+            <w:r>
+              <w:t>002</w:t>
+            </w:r>
+          </w:p>
+        </w:tc>
+        <w:tc>
+          <w:tcPr>
+            <w:tcW w:w="2737" w:type="dxa"/>
+          </w:tcPr>
+          <w:p>
+            <w:pPr>
+              <w:pStyle w:val="BodyText"/>
+              <w:jc w:val="both"/>
+            </w:pPr>
+            <w:r>
+              <w:t>Project leader missing</w:t>
+            </w:r>
+          </w:p>
+        </w:tc>
+        <w:tc>
+          <w:tcPr>
+            <w:tcW w:w="948" w:type="dxa"/>
+          </w:tcPr>
+          <w:p>
+            <w:pPr>
+              <w:pStyle w:val="BodyText"/>
+            </w:pPr>
+            <w:r>
+              <w:t>Medium</w:t>
+            </w:r>
+          </w:p>
+        </w:tc>
+        <w:tc>
+          <w:tcPr>
+            <w:tcW w:w="1134" w:type="dxa"/>
+          </w:tcPr>
+          <w:p>
+            <w:pPr>
+              <w:pStyle w:val="BodyText"/>
+            </w:pPr>
+            <w:r>
+              <w:t>Low</w:t>
+            </w:r>
+          </w:p>
+        </w:tc>
+        <w:tc>
+          <w:tcPr>
+            <w:tcW w:w="3465" w:type="dxa"/>
+          </w:tcPr>
+          <w:p>
+            <w:pPr>
+              <w:pStyle w:val="BodyText"/>
+            </w:pPr>
+            <w:r>
+              <w:t>Deputy leader to take over when project leader missing, project leader must keep project leader informed</w:t>
+            </w:r>
+          </w:p>
+        </w:tc>
+      </w:tr>
+      <w:tr>
+        <w:tc>
+          <w:tcPr>
+            <w:tcW w:w="959" w:type="dxa"/>
+          </w:tcPr>
+          <w:p>
+            <w:pPr>
+              <w:pStyle w:val="BodyText"/>
+            </w:pPr>
+            <w:r>
+              <w:t>003</w:t>
+            </w:r>
+          </w:p>
+        </w:tc>
+        <w:tc>
+          <w:tcPr>
+            <w:tcW w:w="2737" w:type="dxa"/>
+          </w:tcPr>
+          <w:p>
+            <w:pPr>
+              <w:pStyle w:val="BodyText"/>
+              <w:jc w:val="both"/>
+            </w:pPr>
+            <w:r>
+              <w:t>QA lead missing</w:t>
+            </w:r>
+          </w:p>
+        </w:tc>
+        <w:tc>
+          <w:tcPr>
+            <w:tcW w:w="948" w:type="dxa"/>
+          </w:tcPr>
+          <w:p>
+            <w:pPr>
+              <w:pStyle w:val="BodyText"/>
+            </w:pPr>
+            <w:r>
+              <w:t>Medium</w:t>
+            </w:r>
+          </w:p>
+        </w:tc>
+        <w:tc>
+          <w:tcPr>
+            <w:tcW w:w="1134" w:type="dxa"/>
+          </w:tcPr>
+          <w:p>
+            <w:pPr>
+              <w:pStyle w:val="BodyText"/>
+            </w:pPr>
+            <w:r>
+              <w:t>Low</w:t>
+            </w:r>
+          </w:p>
+        </w:tc>
+        <w:tc>
+          <w:tcPr>
+            <w:tcW w:w="3465" w:type="dxa"/>
+          </w:tcPr>
+          <w:p>
+            <w:pPr>
+              <w:pStyle w:val="BodyText"/>
+            </w:pPr>
+            <w:r>
+              <w:t>Deputy QA to take over. QA lead to keep deputy informed of documents pending review and review dates</w:t>
+            </w:r>
+          </w:p>
+        </w:tc>
+      </w:tr>
+      <w:tr>
+        <w:tc>
+          <w:tcPr>
+            <w:tcW w:w="959" w:type="dxa"/>
+          </w:tcPr>
+          <w:p>
+            <w:pPr>
+              <w:pStyle w:val="BodyText"/>
+            </w:pPr>
+            <w:r>
+              <w:t>004</w:t>
+            </w:r>
+          </w:p>
+        </w:tc>
+        <w:tc>
+          <w:tcPr>
+            <w:tcW w:w="2737" w:type="dxa"/>
+          </w:tcPr>
+          <w:p>
+            <w:pPr>
+              <w:pStyle w:val="BodyText"/>
+              <w:jc w:val="both"/>
+            </w:pPr>
+            <w:r>
+              <w:t>Work corrupted</w:t>
+            </w:r>
+          </w:p>
+        </w:tc>
+        <w:tc>
+          <w:tcPr>
+            <w:tcW w:w="948" w:type="dxa"/>
+          </w:tcPr>
+          <w:p>
+            <w:pPr>
+              <w:pStyle w:val="BodyText"/>
+            </w:pPr>
+            <w:r>
+              <w:t>Medium</w:t>
+            </w:r>
+          </w:p>
+        </w:tc>
+        <w:tc>
+          <w:tcPr>
+            <w:tcW w:w="1134" w:type="dxa"/>
+          </w:tcPr>
+          <w:p>
+            <w:pPr>
+              <w:pStyle w:val="BodyText"/>
+            </w:pPr>
+            <w:r>
+              <w:t>Low</w:t>
+            </w:r>
+          </w:p>
+        </w:tc>
+        <w:tc>
+          <w:tcPr>
+            <w:tcW w:w="3465" w:type="dxa"/>
+          </w:tcPr>
+          <w:p>
+            <w:pPr>
+              <w:pStyle w:val="BodyText"/>
+            </w:pPr>
+            <w:r>
+              <w:t>Revert to previous commit, if still corrupted pull from server repository</w:t>
+            </w:r>
+          </w:p>
+        </w:tc>
+      </w:tr>
+      <w:tr>
+        <w:tc>
+          <w:tcPr>
+            <w:tcW w:w="959" w:type="dxa"/>
+          </w:tcPr>
+          <w:p>
+            <w:pPr>
+              <w:pStyle w:val="BodyText"/>
+            </w:pPr>
+            <w:r>
+              <w:t>005</w:t>
+            </w:r>
+          </w:p>
+        </w:tc>
+        <w:tc>
+          <w:tcPr>
+            <w:tcW w:w="2737" w:type="dxa"/>
+          </w:tcPr>
+          <w:p>
+            <w:pPr>
+              <w:pStyle w:val="BodyText"/>
+              <w:jc w:val="both"/>
+            </w:pPr>
+            <w:r>
+              <w:t>Local work deleted</w:t>
+            </w:r>
+          </w:p>
+        </w:tc>
+        <w:tc>
+          <w:tcPr>
+            <w:tcW w:w="948" w:type="dxa"/>
+          </w:tcPr>
+          <w:p>
+            <w:pPr>
+              <w:pStyle w:val="BodyText"/>
+            </w:pPr>
+            <w:r>
+              <w:t>Medium</w:t>
+            </w:r>
+          </w:p>
+        </w:tc>
+        <w:tc>
+          <w:tcPr>
+            <w:tcW w:w="1134" w:type="dxa"/>
+          </w:tcPr>
+          <w:p>
+            <w:pPr>
+              <w:pStyle w:val="BodyText"/>
+            </w:pPr>
+            <w:r>
+              <w:t>Low</w:t>
+            </w:r>
+          </w:p>
+        </w:tc>
+        <w:tc>
+          <w:tcPr>
+            <w:tcW w:w="3465" w:type="dxa"/>
+          </w:tcPr>
+          <w:p>
+            <w:pPr>
+              <w:pStyle w:val="BodyText"/>
+            </w:pPr>
+            <w:r>
+              <w:t>Pull latest commit from GitHub and recreate local copy</w:t>
+            </w:r>
+          </w:p>
+        </w:tc>
+      </w:tr>
+      <w:tr>
+        <w:tc>
+          <w:tcPr>
+            <w:tcW w:w="959" w:type="dxa"/>
+          </w:tcPr>
+          <w:p>
+            <w:pPr>
+              <w:pStyle w:val="BodyText"/>
+            </w:pPr>
+            <w:r>
+              <w:t>006</w:t>
+            </w:r>
+          </w:p>
+        </w:tc>
+        <w:tc>
+          <w:tcPr>
+            <w:tcW w:w="2737" w:type="dxa"/>
+          </w:tcPr>
+          <w:p>
+            <w:pPr>
+              <w:pStyle w:val="BodyText"/>
+              <w:jc w:val="both"/>
+            </w:pPr>
+            <w:r>
+              <w:t>Remote work deleted</w:t>
+            </w:r>
+          </w:p>
+        </w:tc>
+        <w:tc>
+          <w:tcPr>
+            <w:tcW w:w="948" w:type="dxa"/>
+          </w:tcPr>
+          <w:p>
+            <w:pPr>
+              <w:pStyle w:val="BodyText"/>
+            </w:pPr>
+            <w:r>
+              <w:t>High</w:t>
+            </w:r>
+          </w:p>
+        </w:tc>
+        <w:tc>
+          <w:tcPr>
+            <w:tcW w:w="1134" w:type="dxa"/>
+          </w:tcPr>
+          <w:p>
+            <w:pPr>
+              <w:pStyle w:val="BodyText"/>
+            </w:pPr>
+            <w:r>
+              <w:t>Low</w:t>
+            </w:r>
+          </w:p>
+        </w:tc>
+        <w:tc>
+          <w:tcPr>
+            <w:tcW w:w="3465" w:type="dxa"/>
+          </w:tcPr>
+          <w:p>
+            <w:pPr>
+              <w:pStyle w:val="BodyText"/>
+            </w:pPr>
+            <w:r>
+              <w:t xml:space="preserve">Revert latest commit. </w:t>
+            </w:r>
+            <w:r>
+              <w:t xml:space="preserve">Upload latest version to GitHub from a team members local computer (determined in meeting) recreated repository </w:t>
+            </w:r>
+          </w:p>
+        </w:tc>
+      </w:tr>
+      <w:tr>
+        <w:tc>
+          <w:tcPr>
+            <w:tcW w:w="959" w:type="dxa"/>
+          </w:tcPr>
+          <w:p>
+            <w:pPr>
+              <w:pStyle w:val="BodyText"/>
+            </w:pPr>
+            <w:r>
+              <w:t>007</w:t>
+            </w:r>
+          </w:p>
+        </w:tc>
+        <w:tc>
+          <w:tcPr>
+            <w:tcW w:w="2737" w:type="dxa"/>
+          </w:tcPr>
+          <w:p>
+            <w:pPr>
+              <w:pStyle w:val="BodyText"/>
+              <w:jc w:val="both"/>
+            </w:pPr>
+            <w:r>
+              <w:t>GitHub temporarily offline</w:t>
+            </w:r>
+          </w:p>
+        </w:tc>
+        <w:tc>
+          <w:tcPr>
+            <w:tcW w:w="948" w:type="dxa"/>
+          </w:tcPr>
+          <w:p>
+            <w:pPr>
+              <w:pStyle w:val="BodyText"/>
+            </w:pPr>
+            <w:r>
+              <w:t>Medium</w:t>
+            </w:r>
+          </w:p>
+        </w:tc>
+        <w:tc>
+          <w:tcPr>
+            <w:tcW w:w="1134" w:type="dxa"/>
+          </w:tcPr>
+          <w:p>
+            <w:pPr>
+              <w:pStyle w:val="BodyText"/>
+            </w:pPr>
+            <w:r>
+              <w:t>Low</w:t>
+            </w:r>
+          </w:p>
+        </w:tc>
+        <w:tc>
+          <w:tcPr>
+            <w:tcW w:w="3465" w:type="dxa"/>
+          </w:tcPr>
+          <w:p>
+            <w:pPr>
+              <w:pStyle w:val="BodyText"/>
+            </w:pPr>
+            <w:r>
+              <w:t xml:space="preserve">Watch status page at </w:t>
+            </w:r>
+            <w:r>
+              <w:t>https://status.github.com/</w:t>
+            </w:r>
+            <w:r>
+              <w:t xml:space="preserve"> and work locally</w:t>
+            </w:r>
+          </w:p>
+        </w:tc>
+      </w:tr>
+      <w:tr>
+        <w:tc>
+          <w:tcPr>
+            <w:tcW w:w="959" w:type="dxa"/>
+          </w:tcPr>
+          <w:p>
+            <w:pPr>
+              <w:pStyle w:val="BodyText"/>
+            </w:pPr>
+            <w:r>
+              <w:t>008</w:t>
+            </w:r>
+          </w:p>
+        </w:tc>
+        <w:tc>
+          <w:tcPr>
+            <w:tcW w:w="2737" w:type="dxa"/>
+          </w:tcPr>
+          <w:p>
+            <w:pPr>
+              <w:pStyle w:val="BodyText"/>
+              <w:jc w:val="both"/>
+            </w:pPr>
+            <w:r>
+              <w:t>GitHub permanently offline</w:t>
+            </w:r>
+          </w:p>
+        </w:tc>
+        <w:tc>
+          <w:tcPr>
+            <w:tcW w:w="948" w:type="dxa"/>
+          </w:tcPr>
+          <w:p>
+            <w:pPr>
+              <w:pStyle w:val="BodyText"/>
+            </w:pPr>
+            <w:r>
+              <w:t>V. High</w:t>
+            </w:r>
+          </w:p>
+        </w:tc>
+        <w:tc>
+          <w:tcPr>
+            <w:tcW w:w="1134" w:type="dxa"/>
+          </w:tcPr>
+          <w:p>
+            <w:pPr>
+              <w:pStyle w:val="BodyText"/>
+            </w:pPr>
+            <w:r>
+              <w:t>V. Low</w:t>
+            </w:r>
+          </w:p>
+        </w:tc>
+        <w:tc>
+          <w:tcPr>
+            <w:tcW w:w="3465" w:type="dxa"/>
+          </w:tcPr>
+          <w:p>
+            <w:pPr>
+              <w:pStyle w:val="BodyText"/>
+            </w:pPr>
+            <w:r>
+              <w:t xml:space="preserve">Consult with project manager, migrate hosts to alternative Git host. Upload most recent local copy of work (determined in meeting) </w:t>
+            </w:r>
+          </w:p>
+        </w:tc>
+      </w:tr>
+      <w:tr>
+        <w:tc>
+          <w:tcPr>
+            <w:tcW w:w="959" w:type="dxa"/>
+          </w:tcPr>
+          <w:p>
+            <w:pPr>
+              <w:pStyle w:val="BodyText"/>
+            </w:pPr>
+            <w:r>
+              <w:t>009</w:t>
+            </w:r>
+          </w:p>
+        </w:tc>
+        <w:tc>
+          <w:tcPr>
+            <w:tcW w:w="2737" w:type="dxa"/>
+          </w:tcPr>
+          <w:p>
+            <w:pPr>
+              <w:pStyle w:val="BodyText"/>
+            </w:pPr>
+            <w:r>
+              <w:t>Project member illness</w:t>
+            </w:r>
+          </w:p>
+        </w:tc>
+        <w:tc>
+          <w:tcPr>
+            <w:tcW w:w="948" w:type="dxa"/>
+          </w:tcPr>
+          <w:p>
+            <w:pPr>
+              <w:pStyle w:val="BodyText"/>
+            </w:pPr>
+            <w:r>
+              <w:t>Low-Med</w:t>
+            </w:r>
+          </w:p>
+        </w:tc>
+        <w:tc>
+          <w:tcPr>
+            <w:tcW w:w="1134" w:type="dxa"/>
+          </w:tcPr>
+          <w:p>
+            <w:pPr>
+              <w:pStyle w:val="BodyText"/>
+            </w:pPr>
+            <w:r>
+              <w:t>Medium</w:t>
+            </w:r>
+          </w:p>
+        </w:tc>
+        <w:tc>
+          <w:tcPr>
+            <w:tcW w:w="3465" w:type="dxa"/>
+          </w:tcPr>
+          <w:p>
+            <w:pPr>
+              <w:pStyle w:val="BodyText"/>
+            </w:pPr>
+            <w:r>
+              <w:t>Depending on severity reallocate tasks to another member, if possible get existing work off project member</w:t>
+            </w:r>
+          </w:p>
+        </w:tc>
+      </w:tr>
+      <w:tr>
+        <w:tc>
+          <w:tcPr>
+            <w:tcW w:w="959" w:type="dxa"/>
+          </w:tcPr>
+          <w:p>
+            <w:pPr>
+              <w:pStyle w:val="BodyText"/>
+            </w:pPr>
+            <w:r>
+              <w:t>010</w:t>
+            </w:r>
+          </w:p>
+        </w:tc>
+        <w:tc>
+          <w:tcPr>
+            <w:tcW w:w="2737" w:type="dxa"/>
+          </w:tcPr>
+          <w:p>
+            <w:pPr>
+              <w:pStyle w:val="BodyText"/>
+            </w:pPr>
+            <w:r>
+              <w:t>Client requirements change</w:t>
+            </w:r>
+          </w:p>
+        </w:tc>
+        <w:tc>
+          <w:tcPr>
+            <w:tcW w:w="948" w:type="dxa"/>
+          </w:tcPr>
+          <w:p>
+            <w:pPr>
+              <w:pStyle w:val="BodyText"/>
+            </w:pPr>
+            <w:r>
+              <w:t>Med-High</w:t>
+            </w:r>
+          </w:p>
+        </w:tc>
+        <w:tc>
+          <w:tcPr>
+            <w:tcW w:w="1134" w:type="dxa"/>
+          </w:tcPr>
+          <w:p>
+            <w:pPr>
+              <w:pStyle w:val="BodyText"/>
+            </w:pPr>
+            <w:r>
+              <w:t>Low</w:t>
+            </w:r>
+          </w:p>
+        </w:tc>
+        <w:tc>
+          <w:tcPr>
+            <w:tcW w:w="3465" w:type="dxa"/>
+          </w:tcPr>
+          <w:p>
+            <w:pPr>
+              <w:pStyle w:val="BodyText"/>
+            </w:pPr>
+            <w:r>
+              <w:t>Consult regularly with client and ensure project is progressing with their satisfaction. Meeting with team and client to compromise on any requirement changes</w:t>
+            </w:r>
+          </w:p>
+        </w:tc>
+      </w:tr>
+      <w:tr>
+        <w:tc>
+          <w:tcPr>
+            <w:tcW w:w="959" w:type="dxa"/>
+          </w:tcPr>
+          <w:p>
+            <w:pPr>
+              <w:pStyle w:val="BodyText"/>
+            </w:pPr>
+            <w:r>
+              <w:t>011</w:t>
+            </w:r>
+          </w:p>
+        </w:tc>
+        <w:tc>
+          <w:tcPr>
+            <w:tcW w:w="2737" w:type="dxa"/>
+          </w:tcPr>
+          <w:p>
+            <w:pPr>
+              <w:pStyle w:val="BodyText"/>
+            </w:pPr>
+          </w:p>
+        </w:tc>
+        <w:tc>
+          <w:tcPr>
+            <w:tcW w:w="948" w:type="dxa"/>
+          </w:tcPr>
+          <w:p>
+            <w:pPr>
+              <w:pStyle w:val="BodyText"/>
+            </w:pPr>
+          </w:p>
+        </w:tc>
+        <w:tc>
+          <w:tcPr>
+            <w:tcW w:w="1134" w:type="dxa"/>
+          </w:tcPr>
+          <w:p>
+            <w:pPr>
+              <w:pStyle w:val="BodyText"/>
+            </w:pPr>
+          </w:p>
+        </w:tc>
+        <w:tc>
+          <w:tcPr>
+            <w:tcW w:w="3465" w:type="dxa"/>
+          </w:tcPr>
+          <w:p>
+            <w:pPr>
+              <w:pStyle w:val="BodyText"/>
+            </w:pPr>
+          </w:p>
+        </w:tc>
+      </w:tr>
+    </w:tbl>
+    <w:p>
+      <w:pPr>
+        <w:pStyle w:val="BodyText"/>
       </w:pPr>
       <w:bookmarkStart w:id="23" w:name="_GoBack"/>
       <w:bookmarkEnd w:id="23"/>
+    </w:p>
+    <w:p>
+      <w:pPr>
+        <w:pStyle w:val="UnnumHeading1"/>
+      </w:pPr>
     </w:p>
     <w:p>
       <w:pPr>
@@ -5209,6 +6018,7 @@
               <w:rPr>
                 <w:noProof/>
               </w:rPr>
+              <w:lastRenderedPageBreak/>
               <w:t xml:space="preserve">[4] </w:t>
             </w:r>
           </w:p>
@@ -5910,7 +6720,7 @@
         <w:rStyle w:val="PageNumber"/>
         <w:noProof/>
       </w:rPr>
-      <w:t>10</w:t>
+      <w:t>11</w:t>
     </w:r>
     <w:r>
       <w:rPr>
@@ -5957,7 +6767,6 @@
         <w:dataBinding w:prefixMappings="xmlns:ns0='http://purl.org/dc/elements/1.1/' xmlns:ns1='http://schemas.openxmlformats.org/package/2006/metadata/core-properties' " w:xpath="/ns1:coreProperties[1]/ns0:title[1]" w:storeItemID="{6C3C8BC8-F283-45AE-878A-BAB7291924A1}"/>
         <w:text/>
       </w:sdtPr>
-      <w:sdtEndPr/>
       <w:sdtContent>
         <w:r>
           <w:t>Software Engineering Group Project</w:t>
@@ -5974,7 +6783,6 @@
         <w:dataBinding w:prefixMappings="xmlns:ns0='http://purl.org/dc/elements/1.1/' xmlns:ns1='http://schemas.openxmlformats.org/package/2006/metadata/core-properties' " w:xpath="/ns1:coreProperties[1]/ns0:subject[1]" w:storeItemID="{6C3C8BC8-F283-45AE-878A-BAB7291924A1}"/>
         <w:text/>
       </w:sdtPr>
-      <w:sdtEndPr/>
       <w:sdtContent>
         <w:r>
           <w:t>Project Plan</w:t>
@@ -5991,7 +6799,6 @@
         <w:dataBinding w:prefixMappings="xmlns:ns0='http://purl.org/dc/elements/1.1/' xmlns:ns1='http://schemas.openxmlformats.org/package/2006/metadata/core-properties' " w:xpath="/ns1:coreProperties[1]/ns1:keywords[1]" w:storeItemID="{6C3C8BC8-F283-45AE-878A-BAB7291924A1}"/>
         <w:text/>
       </w:sdtPr>
-      <w:sdtEndPr/>
       <w:sdtContent>
         <w:r>
           <w:t>0.01</w:t>
@@ -6008,7 +6815,6 @@
         <w:dataBinding w:prefixMappings="xmlns:ns0='http://purl.org/dc/elements/1.1/' xmlns:ns1='http://schemas.openxmlformats.org/package/2006/metadata/core-properties' " w:xpath="/ns1:coreProperties[1]/ns1:contentStatus[1]" w:storeItemID="{6C3C8BC8-F283-45AE-878A-BAB7291924A1}"/>
         <w:text/>
       </w:sdtPr>
-      <w:sdtEndPr/>
       <w:sdtContent>
         <w:r>
           <w:t>Draft</w:t>
@@ -10099,6 +10905,7 @@
     <w:rsid w:val="00596363"/>
     <w:rsid w:val="005D2D8B"/>
     <w:rsid w:val="006D71FF"/>
+    <w:rsid w:val="007014AD"/>
     <w:rsid w:val="00776E23"/>
     <w:rsid w:val="008B75EF"/>
     <w:rsid w:val="009D1107"/>
@@ -11102,7 +11909,7 @@
 </file>
 
 <file path=customXml/itemProps1.xml><?xml version="1.0" encoding="utf-8"?>
-<ds:datastoreItem xmlns:ds="http://schemas.openxmlformats.org/officeDocument/2006/customXml" ds:itemID="{586F74D1-E0D2-4F52-95A0-AF73770CE0DD}">
+<ds:datastoreItem xmlns:ds="http://schemas.openxmlformats.org/officeDocument/2006/customXml" ds:itemID="{2E9B65BA-4746-4372-997B-36EC092067F9}">
   <ds:schemaRefs>
     <ds:schemaRef ds:uri="http://schemas.openxmlformats.org/officeDocument/2006/bibliography"/>
   </ds:schemaRefs>

</xml_diff>

<commit_message>
project plan ready for review
</commit_message>
<xml_diff>
--- a/docs/Review/to review/SE_05_PM_01 (Project Plan).docx
+++ b/docs/Review/to review/SE_05_PM_01 (Project Plan).docx
@@ -15,6 +15,11 @@
         <w:dataBinding w:prefixMappings="xmlns:ns0='http://purl.org/dc/elements/1.1/' xmlns:ns1='http://schemas.openxmlformats.org/package/2006/metadata/core-properties' " w:xpath="/ns1:coreProperties[1]/ns0:title[1]" w:storeItemID="{6C3C8BC8-F283-45AE-878A-BAB7291924A1}"/>
         <w:text/>
       </w:sdtPr>
+      <w:sdtEndPr>
+        <w:rPr>
+          <w:rStyle w:val="BodyTextChar"/>
+        </w:rPr>
+      </w:sdtEndPr>
       <w:sdtContent>
         <w:p>
           <w:pPr>
@@ -39,6 +44,7 @@
         <w:dataBinding w:prefixMappings="xmlns:ns0='http://purl.org/dc/elements/1.1/' xmlns:ns1='http://schemas.openxmlformats.org/package/2006/metadata/core-properties' " w:xpath="/ns1:coreProperties[1]/ns0:subject[1]" w:storeItemID="{6C3C8BC8-F283-45AE-878A-BAB7291924A1}"/>
         <w:text/>
       </w:sdtPr>
+      <w:sdtEndPr/>
       <w:sdtContent>
         <w:p>
           <w:pPr>
@@ -95,6 +101,7 @@
                 <w:dataBinding w:prefixMappings="xmlns:ns0='http://purl.org/dc/elements/1.1/' xmlns:ns1='http://schemas.openxmlformats.org/package/2006/metadata/core-properties' " w:xpath="/ns1:coreProperties[1]/ns0:creator[1]" w:storeItemID="{6C3C8BC8-F283-45AE-878A-BAB7291924A1}"/>
                 <w:text/>
               </w:sdtPr>
+              <w:sdtEndPr/>
               <w:sdtContent>
                 <w:r>
                   <w:t>David Fairbrother</w:t>
@@ -135,6 +142,7 @@
                 <w:dataBinding w:prefixMappings="xmlns:ns0='http://purl.org/dc/elements/1.1/' xmlns:ns1='http://schemas.openxmlformats.org/package/2006/metadata/core-properties' " w:xpath="/ns1:coreProperties[1]/ns1:category[1]" w:storeItemID="{6C3C8BC8-F283-45AE-878A-BAB7291924A1}"/>
                 <w:text/>
               </w:sdtPr>
+              <w:sdtEndPr/>
               <w:sdtContent>
                 <w:r>
                   <w:t>SE_05_PM_01</w:t>
@@ -201,6 +209,7 @@
                 <w:dataBinding w:prefixMappings="xmlns:ns0='http://purl.org/dc/elements/1.1/' xmlns:ns1='http://schemas.openxmlformats.org/package/2006/metadata/core-properties' " w:xpath="/ns1:coreProperties[1]/ns1:keywords[1]" w:storeItemID="{6C3C8BC8-F283-45AE-878A-BAB7291924A1}"/>
                 <w:text/>
               </w:sdtPr>
+              <w:sdtEndPr/>
               <w:sdtContent>
                 <w:r>
                   <w:t>0.01</w:t>
@@ -245,6 +254,7 @@
                 <w:dataBinding w:prefixMappings="xmlns:ns0='http://purl.org/dc/elements/1.1/' xmlns:ns1='http://schemas.openxmlformats.org/package/2006/metadata/core-properties' " w:xpath="/ns1:coreProperties[1]/ns1:contentStatus[1]" w:storeItemID="{6C3C8BC8-F283-45AE-878A-BAB7291924A1}"/>
                 <w:text/>
               </w:sdtPr>
+              <w:sdtEndPr/>
               <w:sdtContent>
                 <w:r>
                   <w:t>Draft</w:t>
@@ -2531,6 +2541,7 @@
           <w:id w:val="1914507428"/>
           <w:citation/>
         </w:sdtPr>
+        <w:sdtEndPr/>
         <w:sdtContent>
           <w:r>
             <w:fldChar w:fldCharType="begin"/>
@@ -2823,6 +2834,7 @@
           <w:id w:val="-511992029"/>
           <w:citation/>
         </w:sdtPr>
+        <w:sdtEndPr/>
         <w:sdtContent>
           <w:r>
             <w:fldChar w:fldCharType="begin"/>
@@ -2931,6 +2943,7 @@
           <w:id w:val="371119594"/>
           <w:citation/>
         </w:sdtPr>
+        <w:sdtEndPr/>
         <w:sdtContent>
           <w:r>
             <w:fldChar w:fldCharType="begin"/>
@@ -3006,6 +3019,7 @@
           <w:id w:val="-1337999520"/>
           <w:citation/>
         </w:sdtPr>
+        <w:sdtEndPr/>
         <w:sdtContent>
           <w:r>
             <w:fldChar w:fldCharType="begin"/>
@@ -3264,6 +3278,7 @@
           <w:id w:val="-1121446897"/>
           <w:citation/>
         </w:sdtPr>
+        <w:sdtEndPr/>
         <w:sdtContent>
           <w:r>
             <w:fldChar w:fldCharType="begin"/>
@@ -3293,6 +3308,7 @@
           <w:id w:val="-1539663152"/>
           <w:citation/>
         </w:sdtPr>
+        <w:sdtEndPr/>
         <w:sdtContent>
           <w:r>
             <w:fldChar w:fldCharType="begin"/>
@@ -3468,6 +3484,7 @@
           <w:id w:val="-1903058559"/>
           <w:citation/>
         </w:sdtPr>
+        <w:sdtEndPr/>
         <w:sdtContent>
           <w:r>
             <w:fldChar w:fldCharType="begin"/>
@@ -3517,6 +3534,7 @@
           <w:id w:val="-796442427"/>
           <w:citation/>
         </w:sdtPr>
+        <w:sdtEndPr/>
         <w:sdtContent>
           <w:r>
             <w:fldChar w:fldCharType="begin"/>
@@ -3974,6 +3992,7 @@
           <w:id w:val="-1067026735"/>
           <w:citation/>
         </w:sdtPr>
+        <w:sdtEndPr/>
         <w:sdtContent>
           <w:r>
             <w:fldChar w:fldCharType="begin"/>
@@ -4455,6 +4474,7 @@
           <w:id w:val="1949581657"/>
           <w:citation/>
         </w:sdtPr>
+        <w:sdtEndPr/>
         <w:sdtContent>
           <w:r>
             <w:fldChar w:fldCharType="begin"/>
@@ -4529,6 +4549,7 @@
           <w:id w:val="1363242579"/>
           <w:citation/>
         </w:sdtPr>
+        <w:sdtEndPr/>
         <w:sdtContent>
           <w:r>
             <w:fldChar w:fldCharType="begin"/>
@@ -4608,6 +4629,7 @@
           <w:id w:val="-130790057"/>
           <w:citation/>
         </w:sdtPr>
+        <w:sdtEndPr/>
         <w:sdtContent>
           <w:r>
             <w:fldChar w:fldCharType="begin"/>
@@ -4637,6 +4659,7 @@
           <w:id w:val="477120327"/>
           <w:citation/>
         </w:sdtPr>
+        <w:sdtEndPr/>
         <w:sdtContent>
           <w:r>
             <w:fldChar w:fldCharType="begin"/>
@@ -5713,68 +5736,11 @@
           </w:p>
         </w:tc>
       </w:tr>
-      <w:tr>
-        <w:tc>
-          <w:tcPr>
-            <w:tcW w:w="959" w:type="dxa"/>
-          </w:tcPr>
-          <w:p>
-            <w:pPr>
-              <w:pStyle w:val="BodyText"/>
-            </w:pPr>
-            <w:r>
-              <w:t>011</w:t>
-            </w:r>
-          </w:p>
-        </w:tc>
-        <w:tc>
-          <w:tcPr>
-            <w:tcW w:w="2737" w:type="dxa"/>
-          </w:tcPr>
-          <w:p>
-            <w:pPr>
-              <w:pStyle w:val="BodyText"/>
-            </w:pPr>
-          </w:p>
-        </w:tc>
-        <w:tc>
-          <w:tcPr>
-            <w:tcW w:w="948" w:type="dxa"/>
-          </w:tcPr>
-          <w:p>
-            <w:pPr>
-              <w:pStyle w:val="BodyText"/>
-            </w:pPr>
-          </w:p>
-        </w:tc>
-        <w:tc>
-          <w:tcPr>
-            <w:tcW w:w="1134" w:type="dxa"/>
-          </w:tcPr>
-          <w:p>
-            <w:pPr>
-              <w:pStyle w:val="BodyText"/>
-            </w:pPr>
-          </w:p>
-        </w:tc>
-        <w:tc>
-          <w:tcPr>
-            <w:tcW w:w="3465" w:type="dxa"/>
-          </w:tcPr>
-          <w:p>
-            <w:pPr>
-              <w:pStyle w:val="BodyText"/>
-            </w:pPr>
-          </w:p>
-        </w:tc>
-      </w:tr>
     </w:tbl>
     <w:p>
       <w:pPr>
         <w:pStyle w:val="BodyText"/>
       </w:pPr>
-      <w:bookmarkStart w:id="23" w:name="_GoBack"/>
-      <w:bookmarkEnd w:id="23"/>
     </w:p>
     <w:p>
       <w:pPr>
@@ -6018,7 +5984,6 @@
               <w:rPr>
                 <w:noProof/>
               </w:rPr>
-              <w:lastRenderedPageBreak/>
               <w:t xml:space="preserve">[4] </w:t>
             </w:r>
           </w:p>
@@ -6080,6 +6045,7 @@
               <w:rPr>
                 <w:noProof/>
               </w:rPr>
+              <w:lastRenderedPageBreak/>
               <w:t xml:space="preserve">[5] </w:t>
             </w:r>
           </w:p>
@@ -6389,11 +6355,11 @@
       <w:pPr>
         <w:pStyle w:val="UnnumHeading1"/>
       </w:pPr>
-      <w:bookmarkStart w:id="24" w:name="_Toc433119142"/>
+      <w:bookmarkStart w:id="23" w:name="_Toc433119142"/>
       <w:r>
         <w:t>DOCUMENT HISTORY</w:t>
       </w:r>
-      <w:bookmarkEnd w:id="24"/>
+      <w:bookmarkEnd w:id="23"/>
     </w:p>
     <w:tbl>
       <w:tblPr>
@@ -6541,7 +6507,7 @@
           </w:tcPr>
           <w:p>
             <w:r>
-              <w:t>0.01</w:t>
+              <w:t>0.9</w:t>
             </w:r>
           </w:p>
         </w:tc>
@@ -6580,7 +6546,7 @@
           </w:tcPr>
           <w:p>
             <w:r>
-              <w:t>Draft Version</w:t>
+              <w:t>First draft ready for review</w:t>
             </w:r>
           </w:p>
         </w:tc>
@@ -6595,6 +6561,8 @@
             <w:r>
               <w:t>DAF5</w:t>
             </w:r>
+            <w:bookmarkStart w:id="24" w:name="_GoBack"/>
+            <w:bookmarkEnd w:id="24"/>
           </w:p>
         </w:tc>
       </w:tr>
@@ -6683,7 +6651,7 @@
         <w:rStyle w:val="PageNumber"/>
         <w:noProof/>
       </w:rPr>
-      <w:t>10</w:t>
+      <w:t>11</w:t>
     </w:r>
     <w:r>
       <w:rPr>
@@ -6767,6 +6735,7 @@
         <w:dataBinding w:prefixMappings="xmlns:ns0='http://purl.org/dc/elements/1.1/' xmlns:ns1='http://schemas.openxmlformats.org/package/2006/metadata/core-properties' " w:xpath="/ns1:coreProperties[1]/ns0:title[1]" w:storeItemID="{6C3C8BC8-F283-45AE-878A-BAB7291924A1}"/>
         <w:text/>
       </w:sdtPr>
+      <w:sdtEndPr/>
       <w:sdtContent>
         <w:r>
           <w:t>Software Engineering Group Project</w:t>
@@ -6783,6 +6752,7 @@
         <w:dataBinding w:prefixMappings="xmlns:ns0='http://purl.org/dc/elements/1.1/' xmlns:ns1='http://schemas.openxmlformats.org/package/2006/metadata/core-properties' " w:xpath="/ns1:coreProperties[1]/ns0:subject[1]" w:storeItemID="{6C3C8BC8-F283-45AE-878A-BAB7291924A1}"/>
         <w:text/>
       </w:sdtPr>
+      <w:sdtEndPr/>
       <w:sdtContent>
         <w:r>
           <w:t>Project Plan</w:t>
@@ -6799,6 +6769,7 @@
         <w:dataBinding w:prefixMappings="xmlns:ns0='http://purl.org/dc/elements/1.1/' xmlns:ns1='http://schemas.openxmlformats.org/package/2006/metadata/core-properties' " w:xpath="/ns1:coreProperties[1]/ns1:keywords[1]" w:storeItemID="{6C3C8BC8-F283-45AE-878A-BAB7291924A1}"/>
         <w:text/>
       </w:sdtPr>
+      <w:sdtEndPr/>
       <w:sdtContent>
         <w:r>
           <w:t>0.01</w:t>
@@ -6815,6 +6786,7 @@
         <w:dataBinding w:prefixMappings="xmlns:ns0='http://purl.org/dc/elements/1.1/' xmlns:ns1='http://schemas.openxmlformats.org/package/2006/metadata/core-properties' " w:xpath="/ns1:coreProperties[1]/ns1:contentStatus[1]" w:storeItemID="{6C3C8BC8-F283-45AE-878A-BAB7291924A1}"/>
         <w:text/>
       </w:sdtPr>
+      <w:sdtEndPr/>
       <w:sdtContent>
         <w:r>
           <w:t>Draft</w:t>
@@ -10866,8 +10838,9 @@
     <w:panose1 w:val="020B0604030504040204"/>
     <w:charset w:val="00"/>
     <w:family w:val="swiss"/>
+    <w:notTrueType/>
     <w:pitch w:val="variable"/>
-    <w:sig w:usb0="E1002EFF" w:usb1="C000605B" w:usb2="00000029" w:usb3="00000000" w:csb0="000101FF" w:csb1="00000000"/>
+    <w:sig w:usb0="00000003" w:usb1="00000000" w:usb2="00000000" w:usb3="00000000" w:csb0="00000001" w:csb1="00000000"/>
   </w:font>
   <w:font w:name="Calibri">
     <w:panose1 w:val="020F0502020204030204"/>
@@ -10910,6 +10883,7 @@
     <w:rsid w:val="008B75EF"/>
     <w:rsid w:val="009D1107"/>
     <w:rsid w:val="00B95924"/>
+    <w:rsid w:val="00C70808"/>
     <w:rsid w:val="00DF429A"/>
   </w:rsids>
   <m:mathPr>
@@ -11909,7 +11883,7 @@
 </file>
 
 <file path=customXml/itemProps1.xml><?xml version="1.0" encoding="utf-8"?>
-<ds:datastoreItem xmlns:ds="http://schemas.openxmlformats.org/officeDocument/2006/customXml" ds:itemID="{2E9B65BA-4746-4372-997B-36EC092067F9}">
+<ds:datastoreItem xmlns:ds="http://schemas.openxmlformats.org/officeDocument/2006/customXml" ds:itemID="{C372E16F-4C40-4DDF-A4C1-779B46AC52A3}">
   <ds:schemaRefs>
     <ds:schemaRef ds:uri="http://schemas.openxmlformats.org/officeDocument/2006/bibliography"/>
   </ds:schemaRefs>

</xml_diff>

<commit_message>
More work on deliverables
</commit_message>
<xml_diff>
--- a/docs/Review/to review/SE_05_PM_01 (Project Plan).docx
+++ b/docs/Review/to review/SE_05_PM_01 (Project Plan).docx
@@ -212,7 +212,7 @@
               <w:sdtEndPr/>
               <w:sdtContent>
                 <w:r>
-                  <w:t>0.01</w:t>
+                  <w:t xml:space="preserve">1.0 </w:t>
                 </w:r>
               </w:sdtContent>
             </w:sdt>
@@ -257,7 +257,7 @@
               <w:sdtEndPr/>
               <w:sdtContent>
                 <w:r>
-                  <w:t>Draft</w:t>
+                  <w:t>Review</w:t>
                 </w:r>
               </w:sdtContent>
             </w:sdt>
@@ -437,7 +437,7 @@
       <w:pPr>
         <w:pStyle w:val="UnnumHeading1"/>
       </w:pPr>
-      <w:bookmarkStart w:id="0" w:name="_Toc433119119"/>
+      <w:bookmarkStart w:id="0" w:name="_Toc433890021"/>
       <w:r>
         <w:lastRenderedPageBreak/>
         <w:t>CONTENTS</w:t>
@@ -487,7 +487,7 @@
         <w:rPr>
           <w:noProof/>
         </w:rPr>
-        <w:instrText xml:space="preserve"> PAGEREF _Toc433119119 \h </w:instrText>
+        <w:instrText xml:space="preserve"> PAGEREF _Toc433890021 \h </w:instrText>
       </w:r>
       <w:r>
         <w:rPr>
@@ -567,7 +567,241 @@
         <w:rPr>
           <w:noProof/>
         </w:rPr>
-        <w:instrText xml:space="preserve"> PAGEREF _Toc433119120 \h </w:instrText>
+        <w:instrText xml:space="preserve"> PAGEREF _Toc433890022 \h </w:instrText>
+      </w:r>
+      <w:r>
+        <w:rPr>
+          <w:noProof/>
+        </w:rPr>
+      </w:r>
+      <w:r>
+        <w:rPr>
+          <w:noProof/>
+        </w:rPr>
+        <w:fldChar w:fldCharType="separate"/>
+      </w:r>
+      <w:r>
+        <w:rPr>
+          <w:noProof/>
+        </w:rPr>
+        <w:t>3</w:t>
+      </w:r>
+      <w:r>
+        <w:rPr>
+          <w:noProof/>
+        </w:rPr>
+        <w:fldChar w:fldCharType="end"/>
+      </w:r>
+    </w:p>
+    <w:p>
+      <w:pPr>
+        <w:pStyle w:val="TOC2"/>
+        <w:tabs>
+          <w:tab w:val="left" w:pos="880"/>
+        </w:tabs>
+        <w:rPr>
+          <w:rFonts w:asciiTheme="minorHAnsi" w:eastAsiaTheme="minorEastAsia" w:hAnsiTheme="minorHAnsi" w:cstheme="minorBidi"/>
+          <w:noProof/>
+          <w:sz w:val="22"/>
+          <w:szCs w:val="22"/>
+          <w:lang w:eastAsia="en-GB"/>
+        </w:rPr>
+      </w:pPr>
+      <w:r>
+        <w:rPr>
+          <w:noProof/>
+        </w:rPr>
+        <w:t>1.1</w:t>
+      </w:r>
+      <w:r>
+        <w:rPr>
+          <w:rFonts w:asciiTheme="minorHAnsi" w:eastAsiaTheme="minorEastAsia" w:hAnsiTheme="minorHAnsi" w:cstheme="minorBidi"/>
+          <w:noProof/>
+          <w:sz w:val="22"/>
+          <w:szCs w:val="22"/>
+          <w:lang w:eastAsia="en-GB"/>
+        </w:rPr>
+        <w:tab/>
+      </w:r>
+      <w:r>
+        <w:rPr>
+          <w:noProof/>
+        </w:rPr>
+        <w:t>Purpose of this Document</w:t>
+      </w:r>
+      <w:r>
+        <w:rPr>
+          <w:noProof/>
+        </w:rPr>
+        <w:tab/>
+      </w:r>
+      <w:r>
+        <w:rPr>
+          <w:noProof/>
+        </w:rPr>
+        <w:fldChar w:fldCharType="begin"/>
+      </w:r>
+      <w:r>
+        <w:rPr>
+          <w:noProof/>
+        </w:rPr>
+        <w:instrText xml:space="preserve"> PAGEREF _Toc433890023 \h </w:instrText>
+      </w:r>
+      <w:r>
+        <w:rPr>
+          <w:noProof/>
+        </w:rPr>
+      </w:r>
+      <w:r>
+        <w:rPr>
+          <w:noProof/>
+        </w:rPr>
+        <w:fldChar w:fldCharType="separate"/>
+      </w:r>
+      <w:r>
+        <w:rPr>
+          <w:noProof/>
+        </w:rPr>
+        <w:t>3</w:t>
+      </w:r>
+      <w:r>
+        <w:rPr>
+          <w:noProof/>
+        </w:rPr>
+        <w:fldChar w:fldCharType="end"/>
+      </w:r>
+    </w:p>
+    <w:p>
+      <w:pPr>
+        <w:pStyle w:val="TOC2"/>
+        <w:tabs>
+          <w:tab w:val="left" w:pos="880"/>
+        </w:tabs>
+        <w:rPr>
+          <w:rFonts w:asciiTheme="minorHAnsi" w:eastAsiaTheme="minorEastAsia" w:hAnsiTheme="minorHAnsi" w:cstheme="minorBidi"/>
+          <w:noProof/>
+          <w:sz w:val="22"/>
+          <w:szCs w:val="22"/>
+          <w:lang w:eastAsia="en-GB"/>
+        </w:rPr>
+      </w:pPr>
+      <w:r>
+        <w:rPr>
+          <w:noProof/>
+        </w:rPr>
+        <w:t>1.2</w:t>
+      </w:r>
+      <w:r>
+        <w:rPr>
+          <w:rFonts w:asciiTheme="minorHAnsi" w:eastAsiaTheme="minorEastAsia" w:hAnsiTheme="minorHAnsi" w:cstheme="minorBidi"/>
+          <w:noProof/>
+          <w:sz w:val="22"/>
+          <w:szCs w:val="22"/>
+          <w:lang w:eastAsia="en-GB"/>
+        </w:rPr>
+        <w:tab/>
+      </w:r>
+      <w:r>
+        <w:rPr>
+          <w:noProof/>
+        </w:rPr>
+        <w:t>Scope</w:t>
+      </w:r>
+      <w:r>
+        <w:rPr>
+          <w:noProof/>
+        </w:rPr>
+        <w:tab/>
+      </w:r>
+      <w:r>
+        <w:rPr>
+          <w:noProof/>
+        </w:rPr>
+        <w:fldChar w:fldCharType="begin"/>
+      </w:r>
+      <w:r>
+        <w:rPr>
+          <w:noProof/>
+        </w:rPr>
+        <w:instrText xml:space="preserve"> PAGEREF _Toc433890024 \h </w:instrText>
+      </w:r>
+      <w:r>
+        <w:rPr>
+          <w:noProof/>
+        </w:rPr>
+      </w:r>
+      <w:r>
+        <w:rPr>
+          <w:noProof/>
+        </w:rPr>
+        <w:fldChar w:fldCharType="separate"/>
+      </w:r>
+      <w:r>
+        <w:rPr>
+          <w:noProof/>
+        </w:rPr>
+        <w:t>3</w:t>
+      </w:r>
+      <w:r>
+        <w:rPr>
+          <w:noProof/>
+        </w:rPr>
+        <w:fldChar w:fldCharType="end"/>
+      </w:r>
+    </w:p>
+    <w:p>
+      <w:pPr>
+        <w:pStyle w:val="TOC2"/>
+        <w:tabs>
+          <w:tab w:val="left" w:pos="880"/>
+        </w:tabs>
+        <w:rPr>
+          <w:rFonts w:asciiTheme="minorHAnsi" w:eastAsiaTheme="minorEastAsia" w:hAnsiTheme="minorHAnsi" w:cstheme="minorBidi"/>
+          <w:noProof/>
+          <w:sz w:val="22"/>
+          <w:szCs w:val="22"/>
+          <w:lang w:eastAsia="en-GB"/>
+        </w:rPr>
+      </w:pPr>
+      <w:r>
+        <w:rPr>
+          <w:noProof/>
+        </w:rPr>
+        <w:t>1.3</w:t>
+      </w:r>
+      <w:r>
+        <w:rPr>
+          <w:rFonts w:asciiTheme="minorHAnsi" w:eastAsiaTheme="minorEastAsia" w:hAnsiTheme="minorHAnsi" w:cstheme="minorBidi"/>
+          <w:noProof/>
+          <w:sz w:val="22"/>
+          <w:szCs w:val="22"/>
+          <w:lang w:eastAsia="en-GB"/>
+        </w:rPr>
+        <w:tab/>
+      </w:r>
+      <w:r>
+        <w:rPr>
+          <w:noProof/>
+        </w:rPr>
+        <w:t>Objectives</w:t>
+      </w:r>
+      <w:r>
+        <w:rPr>
+          <w:noProof/>
+        </w:rPr>
+        <w:tab/>
+      </w:r>
+      <w:r>
+        <w:rPr>
+          <w:noProof/>
+        </w:rPr>
+        <w:fldChar w:fldCharType="begin"/>
+      </w:r>
+      <w:r>
+        <w:rPr>
+          <w:noProof/>
+        </w:rPr>
+        <w:instrText xml:space="preserve"> PAGEREF _Toc433890025 \h </w:instrText>
       </w:r>
       <w:r>
         <w:rPr>
@@ -629,7 +863,7 @@
         <w:rPr>
           <w:noProof/>
         </w:rPr>
-        <w:t>Purpose of this Document</w:t>
+        <w:t>Deliverables</w:t>
       </w:r>
       <w:r>
         <w:rPr>
@@ -647,7 +881,7 @@
         <w:rPr>
           <w:noProof/>
         </w:rPr>
-        <w:instrText xml:space="preserve"> PAGEREF _Toc433119121 \h </w:instrText>
+        <w:instrText xml:space="preserve"> PAGEREF _Toc433890026 \h </w:instrText>
       </w:r>
       <w:r>
         <w:rPr>
@@ -691,7 +925,7 @@
         <w:rPr>
           <w:noProof/>
         </w:rPr>
-        <w:t>2.2</w:t>
+        <w:t>2.1</w:t>
       </w:r>
       <w:r>
         <w:rPr>
@@ -707,7 +941,7 @@
         <w:rPr>
           <w:noProof/>
         </w:rPr>
-        <w:t>Objectives</w:t>
+        <w:t>List of deliverables and their deadlines</w:t>
       </w:r>
       <w:r>
         <w:rPr>
@@ -725,7 +959,163 @@
         <w:rPr>
           <w:noProof/>
         </w:rPr>
-        <w:instrText xml:space="preserve"> PAGEREF _Toc433119122 \h </w:instrText>
+        <w:instrText xml:space="preserve"> PAGEREF _Toc433890027 \h </w:instrText>
+      </w:r>
+      <w:r>
+        <w:rPr>
+          <w:noProof/>
+        </w:rPr>
+      </w:r>
+      <w:r>
+        <w:rPr>
+          <w:noProof/>
+        </w:rPr>
+        <w:fldChar w:fldCharType="separate"/>
+      </w:r>
+      <w:r>
+        <w:rPr>
+          <w:noProof/>
+        </w:rPr>
+        <w:t>3</w:t>
+      </w:r>
+      <w:r>
+        <w:rPr>
+          <w:noProof/>
+        </w:rPr>
+        <w:fldChar w:fldCharType="end"/>
+      </w:r>
+    </w:p>
+    <w:p>
+      <w:pPr>
+        <w:pStyle w:val="TOC2"/>
+        <w:tabs>
+          <w:tab w:val="left" w:pos="880"/>
+        </w:tabs>
+        <w:rPr>
+          <w:rFonts w:asciiTheme="minorHAnsi" w:eastAsiaTheme="minorEastAsia" w:hAnsiTheme="minorHAnsi" w:cstheme="minorBidi"/>
+          <w:noProof/>
+          <w:sz w:val="22"/>
+          <w:szCs w:val="22"/>
+          <w:lang w:eastAsia="en-GB"/>
+        </w:rPr>
+      </w:pPr>
+      <w:r>
+        <w:rPr>
+          <w:noProof/>
+        </w:rPr>
+        <w:t>2.2</w:t>
+      </w:r>
+      <w:r>
+        <w:rPr>
+          <w:rFonts w:asciiTheme="minorHAnsi" w:eastAsiaTheme="minorEastAsia" w:hAnsiTheme="minorHAnsi" w:cstheme="minorBidi"/>
+          <w:noProof/>
+          <w:sz w:val="22"/>
+          <w:szCs w:val="22"/>
+          <w:lang w:eastAsia="en-GB"/>
+        </w:rPr>
+        <w:tab/>
+      </w:r>
+      <w:r>
+        <w:rPr>
+          <w:noProof/>
+        </w:rPr>
+        <w:t>Additional important dates</w:t>
+      </w:r>
+      <w:r>
+        <w:rPr>
+          <w:noProof/>
+        </w:rPr>
+        <w:tab/>
+      </w:r>
+      <w:r>
+        <w:rPr>
+          <w:noProof/>
+        </w:rPr>
+        <w:fldChar w:fldCharType="begin"/>
+      </w:r>
+      <w:r>
+        <w:rPr>
+          <w:noProof/>
+        </w:rPr>
+        <w:instrText xml:space="preserve"> PAGEREF _Toc433890028 \h </w:instrText>
+      </w:r>
+      <w:r>
+        <w:rPr>
+          <w:noProof/>
+        </w:rPr>
+      </w:r>
+      <w:r>
+        <w:rPr>
+          <w:noProof/>
+        </w:rPr>
+        <w:fldChar w:fldCharType="separate"/>
+      </w:r>
+      <w:r>
+        <w:rPr>
+          <w:noProof/>
+        </w:rPr>
+        <w:t>3</w:t>
+      </w:r>
+      <w:r>
+        <w:rPr>
+          <w:noProof/>
+        </w:rPr>
+        <w:fldChar w:fldCharType="end"/>
+      </w:r>
+    </w:p>
+    <w:p>
+      <w:pPr>
+        <w:pStyle w:val="TOC2"/>
+        <w:tabs>
+          <w:tab w:val="left" w:pos="880"/>
+        </w:tabs>
+        <w:rPr>
+          <w:rFonts w:asciiTheme="minorHAnsi" w:eastAsiaTheme="minorEastAsia" w:hAnsiTheme="minorHAnsi" w:cstheme="minorBidi"/>
+          <w:noProof/>
+          <w:sz w:val="22"/>
+          <w:szCs w:val="22"/>
+          <w:lang w:eastAsia="en-GB"/>
+        </w:rPr>
+      </w:pPr>
+      <w:r>
+        <w:rPr>
+          <w:noProof/>
+        </w:rPr>
+        <w:t>2.3</w:t>
+      </w:r>
+      <w:r>
+        <w:rPr>
+          <w:rFonts w:asciiTheme="minorHAnsi" w:eastAsiaTheme="minorEastAsia" w:hAnsiTheme="minorHAnsi" w:cstheme="minorBidi"/>
+          <w:noProof/>
+          <w:sz w:val="22"/>
+          <w:szCs w:val="22"/>
+          <w:lang w:eastAsia="en-GB"/>
+        </w:rPr>
+        <w:tab/>
+      </w:r>
+      <w:r>
+        <w:rPr>
+          <w:noProof/>
+        </w:rPr>
+        <w:t>Individual deliverable requirements</w:t>
+      </w:r>
+      <w:r>
+        <w:rPr>
+          <w:noProof/>
+        </w:rPr>
+        <w:tab/>
+      </w:r>
+      <w:r>
+        <w:rPr>
+          <w:noProof/>
+        </w:rPr>
+        <w:fldChar w:fldCharType="begin"/>
+      </w:r>
+      <w:r>
+        <w:rPr>
+          <w:noProof/>
+        </w:rPr>
+        <w:instrText xml:space="preserve"> PAGEREF _Toc433890029 \h </w:instrText>
       </w:r>
       <w:r>
         <w:rPr>
@@ -787,7 +1177,7 @@
         <w:rPr>
           <w:noProof/>
         </w:rPr>
-        <w:t>Deliverables</w:t>
+        <w:t>Task Standards</w:t>
       </w:r>
       <w:r>
         <w:rPr>
@@ -805,7 +1195,7 @@
         <w:rPr>
           <w:noProof/>
         </w:rPr>
-        <w:instrText xml:space="preserve"> PAGEREF _Toc433119123 \h </w:instrText>
+        <w:instrText xml:space="preserve"> PAGEREF _Toc433890030 \h </w:instrText>
       </w:r>
       <w:r>
         <w:rPr>
@@ -822,7 +1212,7 @@
         <w:rPr>
           <w:noProof/>
         </w:rPr>
-        <w:t>3</w:t>
+        <w:t>5</w:t>
       </w:r>
       <w:r>
         <w:rPr>
@@ -865,7 +1255,7 @@
         <w:rPr>
           <w:noProof/>
         </w:rPr>
-        <w:t>List of deliverables and their deadlines</w:t>
+        <w:t>Naming convention</w:t>
       </w:r>
       <w:r>
         <w:rPr>
@@ -883,7 +1273,7 @@
         <w:rPr>
           <w:noProof/>
         </w:rPr>
-        <w:instrText xml:space="preserve"> PAGEREF _Toc433119124 \h </w:instrText>
+        <w:instrText xml:space="preserve"> PAGEREF _Toc433890031 \h </w:instrText>
       </w:r>
       <w:r>
         <w:rPr>
@@ -900,7 +1290,7 @@
         <w:rPr>
           <w:noProof/>
         </w:rPr>
-        <w:t>3</w:t>
+        <w:t>5</w:t>
       </w:r>
       <w:r>
         <w:rPr>
@@ -943,7 +1333,7 @@
         <w:rPr>
           <w:noProof/>
         </w:rPr>
-        <w:t>Additional important dates</w:t>
+        <w:t>Task groups</w:t>
       </w:r>
       <w:r>
         <w:rPr>
@@ -961,7 +1351,7 @@
         <w:rPr>
           <w:noProof/>
         </w:rPr>
-        <w:instrText xml:space="preserve"> PAGEREF _Toc433119125 \h </w:instrText>
+        <w:instrText xml:space="preserve"> PAGEREF _Toc433890032 \h </w:instrText>
       </w:r>
       <w:r>
         <w:rPr>
@@ -978,7 +1368,87 @@
         <w:rPr>
           <w:noProof/>
         </w:rPr>
-        <w:t>3</w:t>
+        <w:t>5</w:t>
+      </w:r>
+      <w:r>
+        <w:rPr>
+          <w:noProof/>
+        </w:rPr>
+        <w:fldChar w:fldCharType="end"/>
+      </w:r>
+    </w:p>
+    <w:p>
+      <w:pPr>
+        <w:pStyle w:val="TOC1"/>
+        <w:tabs>
+          <w:tab w:val="left" w:pos="440"/>
+        </w:tabs>
+        <w:rPr>
+          <w:rFonts w:asciiTheme="minorHAnsi" w:eastAsiaTheme="minorEastAsia" w:hAnsiTheme="minorHAnsi" w:cstheme="minorBidi"/>
+          <w:caps w:val="0"/>
+          <w:noProof/>
+          <w:sz w:val="22"/>
+          <w:szCs w:val="22"/>
+          <w:lang w:eastAsia="en-GB"/>
+        </w:rPr>
+      </w:pPr>
+      <w:r>
+        <w:rPr>
+          <w:noProof/>
+        </w:rPr>
+        <w:t>4.</w:t>
+      </w:r>
+      <w:r>
+        <w:rPr>
+          <w:rFonts w:asciiTheme="minorHAnsi" w:eastAsiaTheme="minorEastAsia" w:hAnsiTheme="minorHAnsi" w:cstheme="minorBidi"/>
+          <w:caps w:val="0"/>
+          <w:noProof/>
+          <w:sz w:val="22"/>
+          <w:szCs w:val="22"/>
+          <w:lang w:eastAsia="en-GB"/>
+        </w:rPr>
+        <w:tab/>
+      </w:r>
+      <w:r>
+        <w:rPr>
+          <w:noProof/>
+        </w:rPr>
+        <w:t>List of tasks</w:t>
+      </w:r>
+      <w:r>
+        <w:rPr>
+          <w:noProof/>
+        </w:rPr>
+        <w:tab/>
+      </w:r>
+      <w:r>
+        <w:rPr>
+          <w:noProof/>
+        </w:rPr>
+        <w:fldChar w:fldCharType="begin"/>
+      </w:r>
+      <w:r>
+        <w:rPr>
+          <w:noProof/>
+        </w:rPr>
+        <w:instrText xml:space="preserve"> PAGEREF _Toc433890033 \h </w:instrText>
+      </w:r>
+      <w:r>
+        <w:rPr>
+          <w:noProof/>
+        </w:rPr>
+      </w:r>
+      <w:r>
+        <w:rPr>
+          <w:noProof/>
+        </w:rPr>
+        <w:fldChar w:fldCharType="separate"/>
+      </w:r>
+      <w:r>
+        <w:rPr>
+          <w:noProof/>
+        </w:rPr>
+        <w:t>5</w:t>
       </w:r>
       <w:r>
         <w:rPr>
@@ -1005,7 +1475,7 @@
         <w:rPr>
           <w:noProof/>
         </w:rPr>
-        <w:t>3.3</w:t>
+        <w:t>4.1</w:t>
       </w:r>
       <w:r>
         <w:rPr>
@@ -1021,7 +1491,7 @@
         <w:rPr>
           <w:noProof/>
         </w:rPr>
-        <w:t>Individual deliverable requirements</w:t>
+        <w:t>Project Management Tasks</w:t>
       </w:r>
       <w:r>
         <w:rPr>
@@ -1039,7 +1509,7 @@
         <w:rPr>
           <w:noProof/>
         </w:rPr>
-        <w:instrText xml:space="preserve"> PAGEREF _Toc433119126 \h </w:instrText>
+        <w:instrText xml:space="preserve"> PAGEREF _Toc433890034 \h </w:instrText>
       </w:r>
       <w:r>
         <w:rPr>
@@ -1056,7 +1526,410 @@
         <w:rPr>
           <w:noProof/>
         </w:rPr>
-        <w:t>3</w:t>
+        <w:t>5</w:t>
+      </w:r>
+      <w:r>
+        <w:rPr>
+          <w:noProof/>
+        </w:rPr>
+        <w:fldChar w:fldCharType="end"/>
+      </w:r>
+    </w:p>
+    <w:p>
+      <w:pPr>
+        <w:pStyle w:val="TOC2"/>
+        <w:tabs>
+          <w:tab w:val="left" w:pos="880"/>
+        </w:tabs>
+        <w:rPr>
+          <w:rFonts w:asciiTheme="minorHAnsi" w:eastAsiaTheme="minorEastAsia" w:hAnsiTheme="minorHAnsi" w:cstheme="minorBidi"/>
+          <w:noProof/>
+          <w:sz w:val="22"/>
+          <w:szCs w:val="22"/>
+          <w:lang w:eastAsia="en-GB"/>
+        </w:rPr>
+      </w:pPr>
+      <w:r>
+        <w:rPr>
+          <w:noProof/>
+        </w:rPr>
+        <w:t>4.2</w:t>
+      </w:r>
+      <w:r>
+        <w:rPr>
+          <w:rFonts w:asciiTheme="minorHAnsi" w:eastAsiaTheme="minorEastAsia" w:hAnsiTheme="minorHAnsi" w:cstheme="minorBidi"/>
+          <w:noProof/>
+          <w:sz w:val="22"/>
+          <w:szCs w:val="22"/>
+          <w:lang w:eastAsia="en-GB"/>
+        </w:rPr>
+        <w:tab/>
+      </w:r>
+      <w:r>
+        <w:rPr>
+          <w:noProof/>
+        </w:rPr>
+        <w:t>Test Specification Tasks</w:t>
+      </w:r>
+      <w:r>
+        <w:rPr>
+          <w:noProof/>
+        </w:rPr>
+        <w:tab/>
+      </w:r>
+      <w:r>
+        <w:rPr>
+          <w:noProof/>
+        </w:rPr>
+        <w:fldChar w:fldCharType="begin"/>
+      </w:r>
+      <w:r>
+        <w:rPr>
+          <w:noProof/>
+        </w:rPr>
+        <w:instrText xml:space="preserve"> PAGEREF _Toc433890035 \h </w:instrText>
+      </w:r>
+      <w:r>
+        <w:rPr>
+          <w:noProof/>
+        </w:rPr>
+      </w:r>
+      <w:r>
+        <w:rPr>
+          <w:noProof/>
+        </w:rPr>
+        <w:fldChar w:fldCharType="separate"/>
+      </w:r>
+      <w:r>
+        <w:rPr>
+          <w:noProof/>
+        </w:rPr>
+        <w:t>5</w:t>
+      </w:r>
+      <w:r>
+        <w:rPr>
+          <w:noProof/>
+        </w:rPr>
+        <w:fldChar w:fldCharType="end"/>
+      </w:r>
+    </w:p>
+    <w:p>
+      <w:pPr>
+        <w:pStyle w:val="TOC2"/>
+        <w:tabs>
+          <w:tab w:val="left" w:pos="880"/>
+        </w:tabs>
+        <w:rPr>
+          <w:rFonts w:asciiTheme="minorHAnsi" w:eastAsiaTheme="minorEastAsia" w:hAnsiTheme="minorHAnsi" w:cstheme="minorBidi"/>
+          <w:noProof/>
+          <w:sz w:val="22"/>
+          <w:szCs w:val="22"/>
+          <w:lang w:eastAsia="en-GB"/>
+        </w:rPr>
+      </w:pPr>
+      <w:r>
+        <w:rPr>
+          <w:noProof/>
+        </w:rPr>
+        <w:t>4.3</w:t>
+      </w:r>
+      <w:r>
+        <w:rPr>
+          <w:rFonts w:asciiTheme="minorHAnsi" w:eastAsiaTheme="minorEastAsia" w:hAnsiTheme="minorHAnsi" w:cstheme="minorBidi"/>
+          <w:noProof/>
+          <w:sz w:val="22"/>
+          <w:szCs w:val="22"/>
+          <w:lang w:eastAsia="en-GB"/>
+        </w:rPr>
+        <w:tab/>
+      </w:r>
+      <w:r>
+        <w:rPr>
+          <w:noProof/>
+        </w:rPr>
+        <w:t>Design Specification Tasks</w:t>
+      </w:r>
+      <w:r>
+        <w:rPr>
+          <w:noProof/>
+        </w:rPr>
+        <w:tab/>
+      </w:r>
+      <w:r>
+        <w:rPr>
+          <w:noProof/>
+        </w:rPr>
+        <w:fldChar w:fldCharType="begin"/>
+      </w:r>
+      <w:r>
+        <w:rPr>
+          <w:noProof/>
+        </w:rPr>
+        <w:instrText xml:space="preserve"> PAGEREF _Toc433890036 \h </w:instrText>
+      </w:r>
+      <w:r>
+        <w:rPr>
+          <w:noProof/>
+        </w:rPr>
+      </w:r>
+      <w:r>
+        <w:rPr>
+          <w:noProof/>
+        </w:rPr>
+        <w:fldChar w:fldCharType="separate"/>
+      </w:r>
+      <w:r>
+        <w:rPr>
+          <w:noProof/>
+        </w:rPr>
+        <w:t>6</w:t>
+      </w:r>
+      <w:r>
+        <w:rPr>
+          <w:noProof/>
+        </w:rPr>
+        <w:fldChar w:fldCharType="end"/>
+      </w:r>
+    </w:p>
+    <w:p>
+      <w:pPr>
+        <w:pStyle w:val="TOC2"/>
+        <w:tabs>
+          <w:tab w:val="left" w:pos="880"/>
+        </w:tabs>
+        <w:rPr>
+          <w:rFonts w:asciiTheme="minorHAnsi" w:eastAsiaTheme="minorEastAsia" w:hAnsiTheme="minorHAnsi" w:cstheme="minorBidi"/>
+          <w:noProof/>
+          <w:sz w:val="22"/>
+          <w:szCs w:val="22"/>
+          <w:lang w:eastAsia="en-GB"/>
+        </w:rPr>
+      </w:pPr>
+      <w:r>
+        <w:rPr>
+          <w:noProof/>
+        </w:rPr>
+        <w:t>4.4</w:t>
+      </w:r>
+      <w:r>
+        <w:rPr>
+          <w:rFonts w:asciiTheme="minorHAnsi" w:eastAsiaTheme="minorEastAsia" w:hAnsiTheme="minorHAnsi" w:cstheme="minorBidi"/>
+          <w:noProof/>
+          <w:sz w:val="22"/>
+          <w:szCs w:val="22"/>
+          <w:lang w:eastAsia="en-GB"/>
+        </w:rPr>
+        <w:tab/>
+      </w:r>
+      <w:r>
+        <w:rPr>
+          <w:noProof/>
+        </w:rPr>
+        <w:t>1</w:t>
+      </w:r>
+      <w:r>
+        <w:rPr>
+          <w:noProof/>
+          <w:vertAlign w:val="superscript"/>
+        </w:rPr>
+        <w:t>st</w:t>
+      </w:r>
+      <w:r>
+        <w:rPr>
+          <w:noProof/>
+        </w:rPr>
+        <w:t xml:space="preserve"> Prototype Tasks</w:t>
+      </w:r>
+      <w:r>
+        <w:rPr>
+          <w:noProof/>
+        </w:rPr>
+        <w:tab/>
+      </w:r>
+      <w:r>
+        <w:rPr>
+          <w:noProof/>
+        </w:rPr>
+        <w:fldChar w:fldCharType="begin"/>
+      </w:r>
+      <w:r>
+        <w:rPr>
+          <w:noProof/>
+        </w:rPr>
+        <w:instrText xml:space="preserve"> PAGEREF _Toc433890037 \h </w:instrText>
+      </w:r>
+      <w:r>
+        <w:rPr>
+          <w:noProof/>
+        </w:rPr>
+      </w:r>
+      <w:r>
+        <w:rPr>
+          <w:noProof/>
+        </w:rPr>
+        <w:fldChar w:fldCharType="separate"/>
+      </w:r>
+      <w:r>
+        <w:rPr>
+          <w:noProof/>
+        </w:rPr>
+        <w:t>6</w:t>
+      </w:r>
+      <w:r>
+        <w:rPr>
+          <w:noProof/>
+        </w:rPr>
+        <w:fldChar w:fldCharType="end"/>
+      </w:r>
+    </w:p>
+    <w:p>
+      <w:pPr>
+        <w:pStyle w:val="TOC2"/>
+        <w:tabs>
+          <w:tab w:val="left" w:pos="880"/>
+        </w:tabs>
+        <w:rPr>
+          <w:rFonts w:asciiTheme="minorHAnsi" w:eastAsiaTheme="minorEastAsia" w:hAnsiTheme="minorHAnsi" w:cstheme="minorBidi"/>
+          <w:noProof/>
+          <w:sz w:val="22"/>
+          <w:szCs w:val="22"/>
+          <w:lang w:eastAsia="en-GB"/>
+        </w:rPr>
+      </w:pPr>
+      <w:r>
+        <w:rPr>
+          <w:noProof/>
+        </w:rPr>
+        <w:t>4.5</w:t>
+      </w:r>
+      <w:r>
+        <w:rPr>
+          <w:rFonts w:asciiTheme="minorHAnsi" w:eastAsiaTheme="minorEastAsia" w:hAnsiTheme="minorHAnsi" w:cstheme="minorBidi"/>
+          <w:noProof/>
+          <w:sz w:val="22"/>
+          <w:szCs w:val="22"/>
+          <w:lang w:eastAsia="en-GB"/>
+        </w:rPr>
+        <w:tab/>
+      </w:r>
+      <w:r>
+        <w:rPr>
+          <w:noProof/>
+        </w:rPr>
+        <w:t>Software delivery Tasks</w:t>
+      </w:r>
+      <w:r>
+        <w:rPr>
+          <w:noProof/>
+        </w:rPr>
+        <w:tab/>
+      </w:r>
+      <w:r>
+        <w:rPr>
+          <w:noProof/>
+        </w:rPr>
+        <w:fldChar w:fldCharType="begin"/>
+      </w:r>
+      <w:r>
+        <w:rPr>
+          <w:noProof/>
+        </w:rPr>
+        <w:instrText xml:space="preserve"> PAGEREF _Toc433890038 \h </w:instrText>
+      </w:r>
+      <w:r>
+        <w:rPr>
+          <w:noProof/>
+        </w:rPr>
+      </w:r>
+      <w:r>
+        <w:rPr>
+          <w:noProof/>
+        </w:rPr>
+        <w:fldChar w:fldCharType="separate"/>
+      </w:r>
+      <w:r>
+        <w:rPr>
+          <w:noProof/>
+        </w:rPr>
+        <w:t>7</w:t>
+      </w:r>
+      <w:r>
+        <w:rPr>
+          <w:noProof/>
+        </w:rPr>
+        <w:fldChar w:fldCharType="end"/>
+      </w:r>
+    </w:p>
+    <w:p>
+      <w:pPr>
+        <w:pStyle w:val="TOC2"/>
+        <w:tabs>
+          <w:tab w:val="left" w:pos="880"/>
+        </w:tabs>
+        <w:rPr>
+          <w:rFonts w:asciiTheme="minorHAnsi" w:eastAsiaTheme="minorEastAsia" w:hAnsiTheme="minorHAnsi" w:cstheme="minorBidi"/>
+          <w:noProof/>
+          <w:sz w:val="22"/>
+          <w:szCs w:val="22"/>
+          <w:lang w:eastAsia="en-GB"/>
+        </w:rPr>
+      </w:pPr>
+      <w:r>
+        <w:rPr>
+          <w:noProof/>
+        </w:rPr>
+        <w:t>4.6</w:t>
+      </w:r>
+      <w:r>
+        <w:rPr>
+          <w:rFonts w:asciiTheme="minorHAnsi" w:eastAsiaTheme="minorEastAsia" w:hAnsiTheme="minorHAnsi" w:cstheme="minorBidi"/>
+          <w:noProof/>
+          <w:sz w:val="22"/>
+          <w:szCs w:val="22"/>
+          <w:lang w:eastAsia="en-GB"/>
+        </w:rPr>
+        <w:tab/>
+      </w:r>
+      <w:r>
+        <w:rPr>
+          <w:noProof/>
+        </w:rPr>
+        <w:t>Documentation handover Tasks</w:t>
+      </w:r>
+      <w:r>
+        <w:rPr>
+          <w:noProof/>
+        </w:rPr>
+        <w:tab/>
+      </w:r>
+      <w:r>
+        <w:rPr>
+          <w:noProof/>
+        </w:rPr>
+        <w:fldChar w:fldCharType="begin"/>
+      </w:r>
+      <w:r>
+        <w:rPr>
+          <w:noProof/>
+        </w:rPr>
+        <w:instrText xml:space="preserve"> PAGEREF _Toc433890039 \h </w:instrText>
+      </w:r>
+      <w:r>
+        <w:rPr>
+          <w:noProof/>
+        </w:rPr>
+      </w:r>
+      <w:r>
+        <w:rPr>
+          <w:noProof/>
+        </w:rPr>
+        <w:fldChar w:fldCharType="separate"/>
+      </w:r>
+      <w:r>
+        <w:rPr>
+          <w:noProof/>
+        </w:rPr>
+        <w:t>7</w:t>
       </w:r>
       <w:r>
         <w:rPr>
@@ -1084,7 +1957,7 @@
         <w:rPr>
           <w:noProof/>
         </w:rPr>
-        <w:t>4.</w:t>
+        <w:t>5.</w:t>
       </w:r>
       <w:r>
         <w:rPr>
@@ -1101,7 +1974,7 @@
         <w:rPr>
           <w:noProof/>
         </w:rPr>
-        <w:t>Task Standards</w:t>
+        <w:t>Monitoring</w:t>
       </w:r>
       <w:r>
         <w:rPr>
@@ -1119,7 +1992,7 @@
         <w:rPr>
           <w:noProof/>
         </w:rPr>
-        <w:instrText xml:space="preserve"> PAGEREF _Toc433119127 \h </w:instrText>
+        <w:instrText xml:space="preserve"> PAGEREF _Toc433890040 \h </w:instrText>
       </w:r>
       <w:r>
         <w:rPr>
@@ -1136,7 +2009,7 @@
         <w:rPr>
           <w:noProof/>
         </w:rPr>
-        <w:t>5</w:t>
+        <w:t>7</w:t>
       </w:r>
       <w:r>
         <w:rPr>
@@ -1163,7 +2036,7 @@
         <w:rPr>
           <w:noProof/>
         </w:rPr>
-        <w:t>4.1</w:t>
+        <w:t>5.1</w:t>
       </w:r>
       <w:r>
         <w:rPr>
@@ -1179,7 +2052,7 @@
         <w:rPr>
           <w:noProof/>
         </w:rPr>
-        <w:t>Naming convention</w:t>
+        <w:t>Review meetings</w:t>
       </w:r>
       <w:r>
         <w:rPr>
@@ -1197,7 +2070,7 @@
         <w:rPr>
           <w:noProof/>
         </w:rPr>
-        <w:instrText xml:space="preserve"> PAGEREF _Toc433119128 \h </w:instrText>
+        <w:instrText xml:space="preserve"> PAGEREF _Toc433890041 \h </w:instrText>
       </w:r>
       <w:r>
         <w:rPr>
@@ -1214,7 +2087,7 @@
         <w:rPr>
           <w:noProof/>
         </w:rPr>
-        <w:t>5</w:t>
+        <w:t>7</w:t>
       </w:r>
       <w:r>
         <w:rPr>
@@ -1241,7 +2114,7 @@
         <w:rPr>
           <w:noProof/>
         </w:rPr>
-        <w:t>4.2</w:t>
+        <w:t>5.2</w:t>
       </w:r>
       <w:r>
         <w:rPr>
@@ -1257,7 +2130,7 @@
         <w:rPr>
           <w:noProof/>
         </w:rPr>
-        <w:t>Task groups</w:t>
+        <w:t>Informal meetings</w:t>
       </w:r>
       <w:r>
         <w:rPr>
@@ -1275,7 +2148,7 @@
         <w:rPr>
           <w:noProof/>
         </w:rPr>
-        <w:instrText xml:space="preserve"> PAGEREF _Toc433119129 \h </w:instrText>
+        <w:instrText xml:space="preserve"> PAGEREF _Toc433890042 \h </w:instrText>
       </w:r>
       <w:r>
         <w:rPr>
@@ -1292,7 +2165,163 @@
         <w:rPr>
           <w:noProof/>
         </w:rPr>
-        <w:t>5</w:t>
+        <w:t>7</w:t>
+      </w:r>
+      <w:r>
+        <w:rPr>
+          <w:noProof/>
+        </w:rPr>
+        <w:fldChar w:fldCharType="end"/>
+      </w:r>
+    </w:p>
+    <w:p>
+      <w:pPr>
+        <w:pStyle w:val="TOC2"/>
+        <w:tabs>
+          <w:tab w:val="left" w:pos="880"/>
+        </w:tabs>
+        <w:rPr>
+          <w:rFonts w:asciiTheme="minorHAnsi" w:eastAsiaTheme="minorEastAsia" w:hAnsiTheme="minorHAnsi" w:cstheme="minorBidi"/>
+          <w:noProof/>
+          <w:sz w:val="22"/>
+          <w:szCs w:val="22"/>
+          <w:lang w:eastAsia="en-GB"/>
+        </w:rPr>
+      </w:pPr>
+      <w:r>
+        <w:rPr>
+          <w:noProof/>
+        </w:rPr>
+        <w:t>5.3</w:t>
+      </w:r>
+      <w:r>
+        <w:rPr>
+          <w:rFonts w:asciiTheme="minorHAnsi" w:eastAsiaTheme="minorEastAsia" w:hAnsiTheme="minorHAnsi" w:cstheme="minorBidi"/>
+          <w:noProof/>
+          <w:sz w:val="22"/>
+          <w:szCs w:val="22"/>
+          <w:lang w:eastAsia="en-GB"/>
+        </w:rPr>
+        <w:tab/>
+      </w:r>
+      <w:r>
+        <w:rPr>
+          <w:noProof/>
+        </w:rPr>
+        <w:t>Formal meetings</w:t>
+      </w:r>
+      <w:r>
+        <w:rPr>
+          <w:noProof/>
+        </w:rPr>
+        <w:tab/>
+      </w:r>
+      <w:r>
+        <w:rPr>
+          <w:noProof/>
+        </w:rPr>
+        <w:fldChar w:fldCharType="begin"/>
+      </w:r>
+      <w:r>
+        <w:rPr>
+          <w:noProof/>
+        </w:rPr>
+        <w:instrText xml:space="preserve"> PAGEREF _Toc433890043 \h </w:instrText>
+      </w:r>
+      <w:r>
+        <w:rPr>
+          <w:noProof/>
+        </w:rPr>
+      </w:r>
+      <w:r>
+        <w:rPr>
+          <w:noProof/>
+        </w:rPr>
+        <w:fldChar w:fldCharType="separate"/>
+      </w:r>
+      <w:r>
+        <w:rPr>
+          <w:noProof/>
+        </w:rPr>
+        <w:t>8</w:t>
+      </w:r>
+      <w:r>
+        <w:rPr>
+          <w:noProof/>
+        </w:rPr>
+        <w:fldChar w:fldCharType="end"/>
+      </w:r>
+    </w:p>
+    <w:p>
+      <w:pPr>
+        <w:pStyle w:val="TOC2"/>
+        <w:tabs>
+          <w:tab w:val="left" w:pos="880"/>
+        </w:tabs>
+        <w:rPr>
+          <w:rFonts w:asciiTheme="minorHAnsi" w:eastAsiaTheme="minorEastAsia" w:hAnsiTheme="minorHAnsi" w:cstheme="minorBidi"/>
+          <w:noProof/>
+          <w:sz w:val="22"/>
+          <w:szCs w:val="22"/>
+          <w:lang w:eastAsia="en-GB"/>
+        </w:rPr>
+      </w:pPr>
+      <w:r>
+        <w:rPr>
+          <w:noProof/>
+        </w:rPr>
+        <w:t>5.4</w:t>
+      </w:r>
+      <w:r>
+        <w:rPr>
+          <w:rFonts w:asciiTheme="minorHAnsi" w:eastAsiaTheme="minorEastAsia" w:hAnsiTheme="minorHAnsi" w:cstheme="minorBidi"/>
+          <w:noProof/>
+          <w:sz w:val="22"/>
+          <w:szCs w:val="22"/>
+          <w:lang w:eastAsia="en-GB"/>
+        </w:rPr>
+        <w:tab/>
+      </w:r>
+      <w:r>
+        <w:rPr>
+          <w:noProof/>
+        </w:rPr>
+        <w:t>Minutes</w:t>
+      </w:r>
+      <w:r>
+        <w:rPr>
+          <w:noProof/>
+        </w:rPr>
+        <w:tab/>
+      </w:r>
+      <w:r>
+        <w:rPr>
+          <w:noProof/>
+        </w:rPr>
+        <w:fldChar w:fldCharType="begin"/>
+      </w:r>
+      <w:r>
+        <w:rPr>
+          <w:noProof/>
+        </w:rPr>
+        <w:instrText xml:space="preserve"> PAGEREF _Toc433890044 \h </w:instrText>
+      </w:r>
+      <w:r>
+        <w:rPr>
+          <w:noProof/>
+        </w:rPr>
+      </w:r>
+      <w:r>
+        <w:rPr>
+          <w:noProof/>
+        </w:rPr>
+        <w:fldChar w:fldCharType="separate"/>
+      </w:r>
+      <w:r>
+        <w:rPr>
+          <w:noProof/>
+        </w:rPr>
+        <w:t>8</w:t>
       </w:r>
       <w:r>
         <w:rPr>
@@ -1320,7 +2349,7 @@
         <w:rPr>
           <w:noProof/>
         </w:rPr>
-        <w:t>5.</w:t>
+        <w:t>6.</w:t>
       </w:r>
       <w:r>
         <w:rPr>
@@ -1337,7 +2366,7 @@
         <w:rPr>
           <w:noProof/>
         </w:rPr>
-        <w:t>List of tasks</w:t>
+        <w:t>Gantt chart</w:t>
       </w:r>
       <w:r>
         <w:rPr>
@@ -1355,7 +2384,7 @@
         <w:rPr>
           <w:noProof/>
         </w:rPr>
-        <w:instrText xml:space="preserve"> PAGEREF _Toc433119130 \h </w:instrText>
+        <w:instrText xml:space="preserve"> PAGEREF _Toc433890045 \h </w:instrText>
       </w:r>
       <w:r>
         <w:rPr>
@@ -1372,488 +2401,7 @@
         <w:rPr>
           <w:noProof/>
         </w:rPr>
-        <w:t>5</w:t>
-      </w:r>
-      <w:r>
-        <w:rPr>
-          <w:noProof/>
-        </w:rPr>
-        <w:fldChar w:fldCharType="end"/>
-      </w:r>
-    </w:p>
-    <w:p>
-      <w:pPr>
-        <w:pStyle w:val="TOC2"/>
-        <w:tabs>
-          <w:tab w:val="left" w:pos="880"/>
-        </w:tabs>
-        <w:rPr>
-          <w:rFonts w:asciiTheme="minorHAnsi" w:eastAsiaTheme="minorEastAsia" w:hAnsiTheme="minorHAnsi" w:cstheme="minorBidi"/>
-          <w:noProof/>
-          <w:sz w:val="22"/>
-          <w:szCs w:val="22"/>
-          <w:lang w:eastAsia="en-GB"/>
-        </w:rPr>
-      </w:pPr>
-      <w:r>
-        <w:rPr>
-          <w:noProof/>
-        </w:rPr>
-        <w:t>5.1</w:t>
-      </w:r>
-      <w:r>
-        <w:rPr>
-          <w:rFonts w:asciiTheme="minorHAnsi" w:eastAsiaTheme="minorEastAsia" w:hAnsiTheme="minorHAnsi" w:cstheme="minorBidi"/>
-          <w:noProof/>
-          <w:sz w:val="22"/>
-          <w:szCs w:val="22"/>
-          <w:lang w:eastAsia="en-GB"/>
-        </w:rPr>
-        <w:tab/>
-      </w:r>
-      <w:r>
-        <w:rPr>
-          <w:noProof/>
-        </w:rPr>
-        <w:t>Project Management Tasks</w:t>
-      </w:r>
-      <w:r>
-        <w:rPr>
-          <w:noProof/>
-        </w:rPr>
-        <w:tab/>
-      </w:r>
-      <w:r>
-        <w:rPr>
-          <w:noProof/>
-        </w:rPr>
-        <w:fldChar w:fldCharType="begin"/>
-      </w:r>
-      <w:r>
-        <w:rPr>
-          <w:noProof/>
-        </w:rPr>
-        <w:instrText xml:space="preserve"> PAGEREF _Toc433119131 \h </w:instrText>
-      </w:r>
-      <w:r>
-        <w:rPr>
-          <w:noProof/>
-        </w:rPr>
-      </w:r>
-      <w:r>
-        <w:rPr>
-          <w:noProof/>
-        </w:rPr>
-        <w:fldChar w:fldCharType="separate"/>
-      </w:r>
-      <w:r>
-        <w:rPr>
-          <w:noProof/>
-        </w:rPr>
-        <w:t>5</w:t>
-      </w:r>
-      <w:r>
-        <w:rPr>
-          <w:noProof/>
-        </w:rPr>
-        <w:fldChar w:fldCharType="end"/>
-      </w:r>
-    </w:p>
-    <w:p>
-      <w:pPr>
-        <w:pStyle w:val="TOC2"/>
-        <w:tabs>
-          <w:tab w:val="left" w:pos="880"/>
-        </w:tabs>
-        <w:rPr>
-          <w:rFonts w:asciiTheme="minorHAnsi" w:eastAsiaTheme="minorEastAsia" w:hAnsiTheme="minorHAnsi" w:cstheme="minorBidi"/>
-          <w:noProof/>
-          <w:sz w:val="22"/>
-          <w:szCs w:val="22"/>
-          <w:lang w:eastAsia="en-GB"/>
-        </w:rPr>
-      </w:pPr>
-      <w:r>
-        <w:rPr>
-          <w:noProof/>
-        </w:rPr>
-        <w:t>5.2</w:t>
-      </w:r>
-      <w:r>
-        <w:rPr>
-          <w:rFonts w:asciiTheme="minorHAnsi" w:eastAsiaTheme="minorEastAsia" w:hAnsiTheme="minorHAnsi" w:cstheme="minorBidi"/>
-          <w:noProof/>
-          <w:sz w:val="22"/>
-          <w:szCs w:val="22"/>
-          <w:lang w:eastAsia="en-GB"/>
-        </w:rPr>
-        <w:tab/>
-      </w:r>
-      <w:r>
-        <w:rPr>
-          <w:noProof/>
-        </w:rPr>
-        <w:t>Test Specification Tasks</w:t>
-      </w:r>
-      <w:r>
-        <w:rPr>
-          <w:noProof/>
-        </w:rPr>
-        <w:tab/>
-      </w:r>
-      <w:r>
-        <w:rPr>
-          <w:noProof/>
-        </w:rPr>
-        <w:fldChar w:fldCharType="begin"/>
-      </w:r>
-      <w:r>
-        <w:rPr>
-          <w:noProof/>
-        </w:rPr>
-        <w:instrText xml:space="preserve"> PAGEREF _Toc433119132 \h </w:instrText>
-      </w:r>
-      <w:r>
-        <w:rPr>
-          <w:noProof/>
-        </w:rPr>
-      </w:r>
-      <w:r>
-        <w:rPr>
-          <w:noProof/>
-        </w:rPr>
-        <w:fldChar w:fldCharType="separate"/>
-      </w:r>
-      <w:r>
-        <w:rPr>
-          <w:noProof/>
-        </w:rPr>
-        <w:t>5</w:t>
-      </w:r>
-      <w:r>
-        <w:rPr>
-          <w:noProof/>
-        </w:rPr>
-        <w:fldChar w:fldCharType="end"/>
-      </w:r>
-    </w:p>
-    <w:p>
-      <w:pPr>
-        <w:pStyle w:val="TOC2"/>
-        <w:tabs>
-          <w:tab w:val="left" w:pos="880"/>
-        </w:tabs>
-        <w:rPr>
-          <w:rFonts w:asciiTheme="minorHAnsi" w:eastAsiaTheme="minorEastAsia" w:hAnsiTheme="minorHAnsi" w:cstheme="minorBidi"/>
-          <w:noProof/>
-          <w:sz w:val="22"/>
-          <w:szCs w:val="22"/>
-          <w:lang w:eastAsia="en-GB"/>
-        </w:rPr>
-      </w:pPr>
-      <w:r>
-        <w:rPr>
-          <w:noProof/>
-        </w:rPr>
-        <w:t>5.3</w:t>
-      </w:r>
-      <w:r>
-        <w:rPr>
-          <w:rFonts w:asciiTheme="minorHAnsi" w:eastAsiaTheme="minorEastAsia" w:hAnsiTheme="minorHAnsi" w:cstheme="minorBidi"/>
-          <w:noProof/>
-          <w:sz w:val="22"/>
-          <w:szCs w:val="22"/>
-          <w:lang w:eastAsia="en-GB"/>
-        </w:rPr>
-        <w:tab/>
-      </w:r>
-      <w:r>
-        <w:rPr>
-          <w:noProof/>
-        </w:rPr>
-        <w:t>Design Specification Tasks</w:t>
-      </w:r>
-      <w:r>
-        <w:rPr>
-          <w:noProof/>
-        </w:rPr>
-        <w:tab/>
-      </w:r>
-      <w:r>
-        <w:rPr>
-          <w:noProof/>
-        </w:rPr>
-        <w:fldChar w:fldCharType="begin"/>
-      </w:r>
-      <w:r>
-        <w:rPr>
-          <w:noProof/>
-        </w:rPr>
-        <w:instrText xml:space="preserve"> PAGEREF _Toc433119133 \h </w:instrText>
-      </w:r>
-      <w:r>
-        <w:rPr>
-          <w:noProof/>
-        </w:rPr>
-      </w:r>
-      <w:r>
-        <w:rPr>
-          <w:noProof/>
-        </w:rPr>
-        <w:fldChar w:fldCharType="separate"/>
-      </w:r>
-      <w:r>
-        <w:rPr>
-          <w:noProof/>
-        </w:rPr>
-        <w:t>5</w:t>
-      </w:r>
-      <w:r>
-        <w:rPr>
-          <w:noProof/>
-        </w:rPr>
-        <w:fldChar w:fldCharType="end"/>
-      </w:r>
-    </w:p>
-    <w:p>
-      <w:pPr>
-        <w:pStyle w:val="TOC2"/>
-        <w:tabs>
-          <w:tab w:val="left" w:pos="880"/>
-        </w:tabs>
-        <w:rPr>
-          <w:rFonts w:asciiTheme="minorHAnsi" w:eastAsiaTheme="minorEastAsia" w:hAnsiTheme="minorHAnsi" w:cstheme="minorBidi"/>
-          <w:noProof/>
-          <w:sz w:val="22"/>
-          <w:szCs w:val="22"/>
-          <w:lang w:eastAsia="en-GB"/>
-        </w:rPr>
-      </w:pPr>
-      <w:r>
-        <w:rPr>
-          <w:noProof/>
-        </w:rPr>
-        <w:t>5.4</w:t>
-      </w:r>
-      <w:r>
-        <w:rPr>
-          <w:rFonts w:asciiTheme="minorHAnsi" w:eastAsiaTheme="minorEastAsia" w:hAnsiTheme="minorHAnsi" w:cstheme="minorBidi"/>
-          <w:noProof/>
-          <w:sz w:val="22"/>
-          <w:szCs w:val="22"/>
-          <w:lang w:eastAsia="en-GB"/>
-        </w:rPr>
-        <w:tab/>
-      </w:r>
-      <w:r>
-        <w:rPr>
-          <w:noProof/>
-        </w:rPr>
-        <w:t>1</w:t>
-      </w:r>
-      <w:r>
-        <w:rPr>
-          <w:noProof/>
-          <w:vertAlign w:val="superscript"/>
-        </w:rPr>
-        <w:t>st</w:t>
-      </w:r>
-      <w:r>
-        <w:rPr>
-          <w:noProof/>
-        </w:rPr>
-        <w:t xml:space="preserve"> Prototype Tasks</w:t>
-      </w:r>
-      <w:r>
-        <w:rPr>
-          <w:noProof/>
-        </w:rPr>
-        <w:tab/>
-      </w:r>
-      <w:r>
-        <w:rPr>
-          <w:noProof/>
-        </w:rPr>
-        <w:fldChar w:fldCharType="begin"/>
-      </w:r>
-      <w:r>
-        <w:rPr>
-          <w:noProof/>
-        </w:rPr>
-        <w:instrText xml:space="preserve"> PAGEREF _Toc433119134 \h </w:instrText>
-      </w:r>
-      <w:r>
-        <w:rPr>
-          <w:noProof/>
-        </w:rPr>
-      </w:r>
-      <w:r>
-        <w:rPr>
-          <w:noProof/>
-        </w:rPr>
-        <w:fldChar w:fldCharType="separate"/>
-      </w:r>
-      <w:r>
-        <w:rPr>
-          <w:noProof/>
-        </w:rPr>
-        <w:t>6</w:t>
-      </w:r>
-      <w:r>
-        <w:rPr>
-          <w:noProof/>
-        </w:rPr>
-        <w:fldChar w:fldCharType="end"/>
-      </w:r>
-    </w:p>
-    <w:p>
-      <w:pPr>
-        <w:pStyle w:val="TOC2"/>
-        <w:tabs>
-          <w:tab w:val="left" w:pos="880"/>
-        </w:tabs>
-        <w:rPr>
-          <w:rFonts w:asciiTheme="minorHAnsi" w:eastAsiaTheme="minorEastAsia" w:hAnsiTheme="minorHAnsi" w:cstheme="minorBidi"/>
-          <w:noProof/>
-          <w:sz w:val="22"/>
-          <w:szCs w:val="22"/>
-          <w:lang w:eastAsia="en-GB"/>
-        </w:rPr>
-      </w:pPr>
-      <w:r>
-        <w:rPr>
-          <w:noProof/>
-        </w:rPr>
-        <w:t>5.5</w:t>
-      </w:r>
-      <w:r>
-        <w:rPr>
-          <w:rFonts w:asciiTheme="minorHAnsi" w:eastAsiaTheme="minorEastAsia" w:hAnsiTheme="minorHAnsi" w:cstheme="minorBidi"/>
-          <w:noProof/>
-          <w:sz w:val="22"/>
-          <w:szCs w:val="22"/>
-          <w:lang w:eastAsia="en-GB"/>
-        </w:rPr>
-        <w:tab/>
-      </w:r>
-      <w:r>
-        <w:rPr>
-          <w:noProof/>
-        </w:rPr>
-        <w:t>Software delivery Tasks</w:t>
-      </w:r>
-      <w:r>
-        <w:rPr>
-          <w:noProof/>
-        </w:rPr>
-        <w:tab/>
-      </w:r>
-      <w:r>
-        <w:rPr>
-          <w:noProof/>
-        </w:rPr>
-        <w:fldChar w:fldCharType="begin"/>
-      </w:r>
-      <w:r>
-        <w:rPr>
-          <w:noProof/>
-        </w:rPr>
-        <w:instrText xml:space="preserve"> PAGEREF _Toc433119135 \h </w:instrText>
-      </w:r>
-      <w:r>
-        <w:rPr>
-          <w:noProof/>
-        </w:rPr>
-      </w:r>
-      <w:r>
-        <w:rPr>
-          <w:noProof/>
-        </w:rPr>
-        <w:fldChar w:fldCharType="separate"/>
-      </w:r>
-      <w:r>
-        <w:rPr>
-          <w:noProof/>
-        </w:rPr>
-        <w:t>6</w:t>
-      </w:r>
-      <w:r>
-        <w:rPr>
-          <w:noProof/>
-        </w:rPr>
-        <w:fldChar w:fldCharType="end"/>
-      </w:r>
-    </w:p>
-    <w:p>
-      <w:pPr>
-        <w:pStyle w:val="TOC2"/>
-        <w:tabs>
-          <w:tab w:val="left" w:pos="880"/>
-        </w:tabs>
-        <w:rPr>
-          <w:rFonts w:asciiTheme="minorHAnsi" w:eastAsiaTheme="minorEastAsia" w:hAnsiTheme="minorHAnsi" w:cstheme="minorBidi"/>
-          <w:noProof/>
-          <w:sz w:val="22"/>
-          <w:szCs w:val="22"/>
-          <w:lang w:eastAsia="en-GB"/>
-        </w:rPr>
-      </w:pPr>
-      <w:r>
-        <w:rPr>
-          <w:noProof/>
-        </w:rPr>
-        <w:t>5.6</w:t>
-      </w:r>
-      <w:r>
-        <w:rPr>
-          <w:rFonts w:asciiTheme="minorHAnsi" w:eastAsiaTheme="minorEastAsia" w:hAnsiTheme="minorHAnsi" w:cstheme="minorBidi"/>
-          <w:noProof/>
-          <w:sz w:val="22"/>
-          <w:szCs w:val="22"/>
-          <w:lang w:eastAsia="en-GB"/>
-        </w:rPr>
-        <w:tab/>
-      </w:r>
-      <w:r>
-        <w:rPr>
-          <w:noProof/>
-        </w:rPr>
-        <w:t>Documentation handover Tasks</w:t>
-      </w:r>
-      <w:r>
-        <w:rPr>
-          <w:noProof/>
-        </w:rPr>
-        <w:tab/>
-      </w:r>
-      <w:r>
-        <w:rPr>
-          <w:noProof/>
-        </w:rPr>
-        <w:fldChar w:fldCharType="begin"/>
-      </w:r>
-      <w:r>
-        <w:rPr>
-          <w:noProof/>
-        </w:rPr>
-        <w:instrText xml:space="preserve"> PAGEREF _Toc433119136 \h </w:instrText>
-      </w:r>
-      <w:r>
-        <w:rPr>
-          <w:noProof/>
-        </w:rPr>
-      </w:r>
-      <w:r>
-        <w:rPr>
-          <w:noProof/>
-        </w:rPr>
-        <w:fldChar w:fldCharType="separate"/>
-      </w:r>
-      <w:r>
-        <w:rPr>
-          <w:noProof/>
-        </w:rPr>
-        <w:t>6</w:t>
+        <w:t>10</w:t>
       </w:r>
       <w:r>
         <w:rPr>
@@ -1881,7 +2429,7 @@
         <w:rPr>
           <w:noProof/>
         </w:rPr>
-        <w:t>6.</w:t>
+        <w:t>7.</w:t>
       </w:r>
       <w:r>
         <w:rPr>
@@ -1898,7 +2446,7 @@
         <w:rPr>
           <w:noProof/>
         </w:rPr>
-        <w:t>Monitoring</w:t>
+        <w:t>Risk analysis</w:t>
       </w:r>
       <w:r>
         <w:rPr>
@@ -1916,7 +2464,7 @@
         <w:rPr>
           <w:noProof/>
         </w:rPr>
-        <w:instrText xml:space="preserve"> PAGEREF _Toc433119137 \h </w:instrText>
+        <w:instrText xml:space="preserve"> PAGEREF _Toc433890046 \h </w:instrText>
       </w:r>
       <w:r>
         <w:rPr>
@@ -1933,7 +2481,7 @@
         <w:rPr>
           <w:noProof/>
         </w:rPr>
-        <w:t>6</w:t>
+        <w:t>11</w:t>
       </w:r>
       <w:r>
         <w:rPr>
@@ -1944,12 +2492,10 @@
     </w:p>
     <w:p>
       <w:pPr>
-        <w:pStyle w:val="TOC2"/>
-        <w:tabs>
-          <w:tab w:val="left" w:pos="880"/>
-        </w:tabs>
+        <w:pStyle w:val="TOC1"/>
         <w:rPr>
           <w:rFonts w:asciiTheme="minorHAnsi" w:eastAsiaTheme="minorEastAsia" w:hAnsiTheme="minorHAnsi" w:cstheme="minorBidi"/>
+          <w:caps w:val="0"/>
           <w:noProof/>
           <w:sz w:val="22"/>
           <w:szCs w:val="22"/>
@@ -1960,41 +2506,85 @@
         <w:rPr>
           <w:noProof/>
         </w:rPr>
-        <w:t>6.1</w:t>
-      </w:r>
-      <w:r>
+        <w:t>REFERENCES</w:t>
+      </w:r>
+      <w:r>
+        <w:rPr>
+          <w:noProof/>
+        </w:rPr>
+        <w:tab/>
+      </w:r>
+      <w:r>
+        <w:rPr>
+          <w:noProof/>
+        </w:rPr>
+        <w:fldChar w:fldCharType="begin"/>
+      </w:r>
+      <w:r>
+        <w:rPr>
+          <w:noProof/>
+        </w:rPr>
+        <w:instrText xml:space="preserve"> PAGEREF _Toc433890047 \h </w:instrText>
+      </w:r>
+      <w:r>
+        <w:rPr>
+          <w:noProof/>
+        </w:rPr>
+      </w:r>
+      <w:r>
+        <w:rPr>
+          <w:noProof/>
+        </w:rPr>
+        <w:fldChar w:fldCharType="separate"/>
+      </w:r>
+      <w:r>
+        <w:rPr>
+          <w:noProof/>
+        </w:rPr>
+        <w:t>11</w:t>
+      </w:r>
+      <w:r>
+        <w:rPr>
+          <w:noProof/>
+        </w:rPr>
+        <w:fldChar w:fldCharType="end"/>
+      </w:r>
+    </w:p>
+    <w:p>
+      <w:pPr>
+        <w:pStyle w:val="TOC1"/>
         <w:rPr>
           <w:rFonts w:asciiTheme="minorHAnsi" w:eastAsiaTheme="minorEastAsia" w:hAnsiTheme="minorHAnsi" w:cstheme="minorBidi"/>
+          <w:caps w:val="0"/>
           <w:noProof/>
           <w:sz w:val="22"/>
           <w:szCs w:val="22"/>
           <w:lang w:eastAsia="en-GB"/>
         </w:rPr>
+      </w:pPr>
+      <w:r>
+        <w:rPr>
+          <w:noProof/>
+        </w:rPr>
+        <w:t>DOCUMENT HISTORY</w:t>
+      </w:r>
+      <w:r>
+        <w:rPr>
+          <w:noProof/>
+        </w:rPr>
         <w:tab/>
       </w:r>
       <w:r>
         <w:rPr>
           <w:noProof/>
         </w:rPr>
-        <w:t>Review meetings</w:t>
-      </w:r>
-      <w:r>
-        <w:rPr>
-          <w:noProof/>
-        </w:rPr>
-        <w:tab/>
-      </w:r>
-      <w:r>
-        <w:rPr>
-          <w:noProof/>
-        </w:rPr>
         <w:fldChar w:fldCharType="begin"/>
       </w:r>
       <w:r>
         <w:rPr>
           <w:noProof/>
         </w:rPr>
-        <w:instrText xml:space="preserve"> PAGEREF _Toc433119138 \h </w:instrText>
+        <w:instrText xml:space="preserve"> PAGEREF _Toc433890048 \h </w:instrText>
       </w:r>
       <w:r>
         <w:rPr>
@@ -2011,283 +2601,7 @@
         <w:rPr>
           <w:noProof/>
         </w:rPr>
-        <w:t>6</w:t>
-      </w:r>
-      <w:r>
-        <w:rPr>
-          <w:noProof/>
-        </w:rPr>
-        <w:fldChar w:fldCharType="end"/>
-      </w:r>
-    </w:p>
-    <w:p>
-      <w:pPr>
-        <w:pStyle w:val="TOC2"/>
-        <w:tabs>
-          <w:tab w:val="left" w:pos="880"/>
-        </w:tabs>
-        <w:rPr>
-          <w:rFonts w:asciiTheme="minorHAnsi" w:eastAsiaTheme="minorEastAsia" w:hAnsiTheme="minorHAnsi" w:cstheme="minorBidi"/>
-          <w:noProof/>
-          <w:sz w:val="22"/>
-          <w:szCs w:val="22"/>
-          <w:lang w:eastAsia="en-GB"/>
-        </w:rPr>
-      </w:pPr>
-      <w:r>
-        <w:rPr>
-          <w:noProof/>
-        </w:rPr>
-        <w:t>6.2</w:t>
-      </w:r>
-      <w:r>
-        <w:rPr>
-          <w:rFonts w:asciiTheme="minorHAnsi" w:eastAsiaTheme="minorEastAsia" w:hAnsiTheme="minorHAnsi" w:cstheme="minorBidi"/>
-          <w:noProof/>
-          <w:sz w:val="22"/>
-          <w:szCs w:val="22"/>
-          <w:lang w:eastAsia="en-GB"/>
-        </w:rPr>
-        <w:tab/>
-      </w:r>
-      <w:r>
-        <w:rPr>
-          <w:noProof/>
-        </w:rPr>
-        <w:t>Informal meetings</w:t>
-      </w:r>
-      <w:r>
-        <w:rPr>
-          <w:noProof/>
-        </w:rPr>
-        <w:tab/>
-      </w:r>
-      <w:r>
-        <w:rPr>
-          <w:noProof/>
-        </w:rPr>
-        <w:fldChar w:fldCharType="begin"/>
-      </w:r>
-      <w:r>
-        <w:rPr>
-          <w:noProof/>
-        </w:rPr>
-        <w:instrText xml:space="preserve"> PAGEREF _Toc433119139 \h </w:instrText>
-      </w:r>
-      <w:r>
-        <w:rPr>
-          <w:noProof/>
-        </w:rPr>
-      </w:r>
-      <w:r>
-        <w:rPr>
-          <w:noProof/>
-        </w:rPr>
-        <w:fldChar w:fldCharType="separate"/>
-      </w:r>
-      <w:r>
-        <w:rPr>
-          <w:noProof/>
-        </w:rPr>
-        <w:t>6</w:t>
-      </w:r>
-      <w:r>
-        <w:rPr>
-          <w:noProof/>
-        </w:rPr>
-        <w:fldChar w:fldCharType="end"/>
-      </w:r>
-    </w:p>
-    <w:p>
-      <w:pPr>
-        <w:pStyle w:val="TOC2"/>
-        <w:tabs>
-          <w:tab w:val="left" w:pos="880"/>
-        </w:tabs>
-        <w:rPr>
-          <w:rFonts w:asciiTheme="minorHAnsi" w:eastAsiaTheme="minorEastAsia" w:hAnsiTheme="minorHAnsi" w:cstheme="minorBidi"/>
-          <w:noProof/>
-          <w:sz w:val="22"/>
-          <w:szCs w:val="22"/>
-          <w:lang w:eastAsia="en-GB"/>
-        </w:rPr>
-      </w:pPr>
-      <w:r>
-        <w:rPr>
-          <w:noProof/>
-        </w:rPr>
-        <w:t>6.3</w:t>
-      </w:r>
-      <w:r>
-        <w:rPr>
-          <w:rFonts w:asciiTheme="minorHAnsi" w:eastAsiaTheme="minorEastAsia" w:hAnsiTheme="minorHAnsi" w:cstheme="minorBidi"/>
-          <w:noProof/>
-          <w:sz w:val="22"/>
-          <w:szCs w:val="22"/>
-          <w:lang w:eastAsia="en-GB"/>
-        </w:rPr>
-        <w:tab/>
-      </w:r>
-      <w:r>
-        <w:rPr>
-          <w:noProof/>
-        </w:rPr>
-        <w:t>Formal meetings</w:t>
-      </w:r>
-      <w:r>
-        <w:rPr>
-          <w:noProof/>
-        </w:rPr>
-        <w:tab/>
-      </w:r>
-      <w:r>
-        <w:rPr>
-          <w:noProof/>
-        </w:rPr>
-        <w:fldChar w:fldCharType="begin"/>
-      </w:r>
-      <w:r>
-        <w:rPr>
-          <w:noProof/>
-        </w:rPr>
-        <w:instrText xml:space="preserve"> PAGEREF _Toc433119140 \h </w:instrText>
-      </w:r>
-      <w:r>
-        <w:rPr>
-          <w:noProof/>
-        </w:rPr>
-      </w:r>
-      <w:r>
-        <w:rPr>
-          <w:noProof/>
-        </w:rPr>
-        <w:fldChar w:fldCharType="separate"/>
-      </w:r>
-      <w:r>
-        <w:rPr>
-          <w:noProof/>
-        </w:rPr>
-        <w:t>6</w:t>
-      </w:r>
-      <w:r>
-        <w:rPr>
-          <w:noProof/>
-        </w:rPr>
-        <w:fldChar w:fldCharType="end"/>
-      </w:r>
-    </w:p>
-    <w:p>
-      <w:pPr>
-        <w:pStyle w:val="TOC1"/>
-        <w:rPr>
-          <w:rFonts w:asciiTheme="minorHAnsi" w:eastAsiaTheme="minorEastAsia" w:hAnsiTheme="minorHAnsi" w:cstheme="minorBidi"/>
-          <w:caps w:val="0"/>
-          <w:noProof/>
-          <w:sz w:val="22"/>
-          <w:szCs w:val="22"/>
-          <w:lang w:eastAsia="en-GB"/>
-        </w:rPr>
-      </w:pPr>
-      <w:r>
-        <w:rPr>
-          <w:noProof/>
-        </w:rPr>
-        <w:t>REFERENCES</w:t>
-      </w:r>
-      <w:r>
-        <w:rPr>
-          <w:noProof/>
-        </w:rPr>
-        <w:tab/>
-      </w:r>
-      <w:r>
-        <w:rPr>
-          <w:noProof/>
-        </w:rPr>
-        <w:fldChar w:fldCharType="begin"/>
-      </w:r>
-      <w:r>
-        <w:rPr>
-          <w:noProof/>
-        </w:rPr>
-        <w:instrText xml:space="preserve"> PAGEREF _Toc433119141 \h </w:instrText>
-      </w:r>
-      <w:r>
-        <w:rPr>
-          <w:noProof/>
-        </w:rPr>
-      </w:r>
-      <w:r>
-        <w:rPr>
-          <w:noProof/>
-        </w:rPr>
-        <w:fldChar w:fldCharType="separate"/>
-      </w:r>
-      <w:r>
-        <w:rPr>
-          <w:noProof/>
-        </w:rPr>
-        <w:t>6</w:t>
-      </w:r>
-      <w:r>
-        <w:rPr>
-          <w:noProof/>
-        </w:rPr>
-        <w:fldChar w:fldCharType="end"/>
-      </w:r>
-    </w:p>
-    <w:p>
-      <w:pPr>
-        <w:pStyle w:val="TOC1"/>
-        <w:rPr>
-          <w:rFonts w:asciiTheme="minorHAnsi" w:eastAsiaTheme="minorEastAsia" w:hAnsiTheme="minorHAnsi" w:cstheme="minorBidi"/>
-          <w:caps w:val="0"/>
-          <w:noProof/>
-          <w:sz w:val="22"/>
-          <w:szCs w:val="22"/>
-          <w:lang w:eastAsia="en-GB"/>
-        </w:rPr>
-      </w:pPr>
-      <w:r>
-        <w:rPr>
-          <w:noProof/>
-        </w:rPr>
-        <w:t>DOCUMENT HISTORY</w:t>
-      </w:r>
-      <w:r>
-        <w:rPr>
-          <w:noProof/>
-        </w:rPr>
-        <w:tab/>
-      </w:r>
-      <w:r>
-        <w:rPr>
-          <w:noProof/>
-        </w:rPr>
-        <w:fldChar w:fldCharType="begin"/>
-      </w:r>
-      <w:r>
-        <w:rPr>
-          <w:noProof/>
-        </w:rPr>
-        <w:instrText xml:space="preserve"> PAGEREF _Toc433119142 \h </w:instrText>
-      </w:r>
-      <w:r>
-        <w:rPr>
-          <w:noProof/>
-        </w:rPr>
-      </w:r>
-      <w:r>
-        <w:rPr>
-          <w:noProof/>
-        </w:rPr>
-        <w:fldChar w:fldCharType="separate"/>
-      </w:r>
-      <w:r>
-        <w:rPr>
-          <w:noProof/>
-        </w:rPr>
-        <w:t>7</w:t>
+        <w:t>12</w:t>
       </w:r>
       <w:r>
         <w:rPr>
@@ -2315,7 +2629,7 @@
       <w:pPr>
         <w:pStyle w:val="Heading1"/>
       </w:pPr>
-      <w:bookmarkStart w:id="1" w:name="_Toc433119120"/>
+      <w:bookmarkStart w:id="1" w:name="_Toc433890022"/>
       <w:r>
         <w:lastRenderedPageBreak/>
         <w:t>Introduction</w:t>
@@ -2325,6 +2639,7 @@
     <w:p>
       <w:pPr>
         <w:pStyle w:val="BodyText"/>
+        <w:jc w:val="both"/>
       </w:pPr>
       <w:r>
         <w:t xml:space="preserve">This document outlines </w:t>
@@ -2347,149 +2662,151 @@
     </w:p>
     <w:p>
       <w:pPr>
+        <w:pStyle w:val="Heading2"/>
+      </w:pPr>
+      <w:bookmarkStart w:id="2" w:name="_Toc433890023"/>
+      <w:r>
+        <w:t>Purpose</w:t>
+      </w:r>
+      <w:r>
+        <w:t xml:space="preserve"> of this </w:t>
+      </w:r>
+      <w:r>
+        <w:t>Document</w:t>
+      </w:r>
+      <w:bookmarkEnd w:id="2"/>
+    </w:p>
+    <w:p>
+      <w:pPr>
+        <w:pStyle w:val="BodyText"/>
+        <w:jc w:val="both"/>
+      </w:pPr>
+      <w:r>
+        <w:t xml:space="preserve">This </w:t>
+      </w:r>
+      <w:r>
+        <w:t xml:space="preserve">purpose of this </w:t>
+      </w:r>
+      <w:r>
+        <w:t xml:space="preserve">document </w:t>
+      </w:r>
+      <w:r>
+        <w:t>is to describe</w:t>
+      </w:r>
+      <w:r>
+        <w:t xml:space="preserve"> how tasks will be created</w:t>
+      </w:r>
+      <w:r>
+        <w:t>, named and</w:t>
+      </w:r>
+      <w:r>
+        <w:t xml:space="preserve"> monitored</w:t>
+      </w:r>
+      <w:r>
+        <w:t xml:space="preserve"> to ensure deliverables are</w:t>
+      </w:r>
+      <w:r>
+        <w:t xml:space="preserve"> created within set deadlines and are of a high quality</w:t>
+      </w:r>
+      <w:r>
+        <w:t>.</w:t>
+      </w:r>
+      <w:r>
+        <w:t xml:space="preserve"> </w:t>
+      </w:r>
+    </w:p>
+    <w:p>
+      <w:pPr>
+        <w:pStyle w:val="Heading2"/>
+      </w:pPr>
+      <w:bookmarkStart w:id="3" w:name="_Toc433890024"/>
+      <w:r>
+        <w:t>Scope</w:t>
+      </w:r>
+      <w:bookmarkEnd w:id="3"/>
+    </w:p>
+    <w:p>
+      <w:pPr>
+        <w:pStyle w:val="BodyText"/>
+        <w:jc w:val="both"/>
+      </w:pPr>
+      <w:r>
+        <w:t>This document is written to</w:t>
+      </w:r>
+      <w:r>
+        <w:t xml:space="preserve"> assist in planning</w:t>
+      </w:r>
+      <w:r>
+        <w:t>, timing</w:t>
+      </w:r>
+      <w:r>
+        <w:t xml:space="preserve"> and managemen</w:t>
+      </w:r>
+      <w:r>
+        <w:t xml:space="preserve">t of the project. It also lists </w:t>
+      </w:r>
+      <w:r>
+        <w:t>tasks, d</w:t>
+      </w:r>
+      <w:r>
+        <w:t xml:space="preserve">eadlines and deliverables </w:t>
+      </w:r>
+      <w:r>
+        <w:t xml:space="preserve">and creates a </w:t>
+      </w:r>
+      <w:r>
+        <w:t>standard naming scheme and plan for their completion.</w:t>
+      </w:r>
+    </w:p>
+    <w:p>
+      <w:pPr>
+        <w:pStyle w:val="Heading2"/>
+      </w:pPr>
+      <w:bookmarkStart w:id="4" w:name="_Toc433890025"/>
+      <w:r>
+        <w:t>Objectives</w:t>
+      </w:r>
+      <w:bookmarkEnd w:id="4"/>
+    </w:p>
+    <w:p>
+      <w:pPr>
+        <w:pStyle w:val="BodyText"/>
+        <w:jc w:val="both"/>
+      </w:pPr>
+      <w:r>
+        <w:t>This</w:t>
+      </w:r>
+      <w:r>
+        <w:t xml:space="preserve"> document aims to inform the reader of upcoming deliverables and their deadlines, it will break the deliverables down into assignable tasks with a</w:t>
+      </w:r>
+      <w:r>
+        <w:t xml:space="preserve"> standard naming convention</w:t>
+      </w:r>
+      <w:r>
+        <w:t>. The project plan will also provide a schedule to detect problematic tasks and remediate the situation</w:t>
+      </w:r>
+      <w:r>
+        <w:t xml:space="preserve"> before time slippages occur. </w:t>
+      </w:r>
+      <w:r>
+        <w:t xml:space="preserve">The reader should understand the timeline of the project and tasks required to complete it. </w:t>
+      </w:r>
+    </w:p>
+    <w:p>
+      <w:pPr>
         <w:pStyle w:val="Heading1"/>
       </w:pPr>
-      <w:bookmarkStart w:id="2" w:name="_Toc433119121"/>
-      <w:r>
-        <w:t>Purpose</w:t>
-      </w:r>
-      <w:r>
-        <w:t xml:space="preserve"> of this </w:t>
-      </w:r>
-      <w:r>
-        <w:t>Document</w:t>
-      </w:r>
-      <w:bookmarkEnd w:id="2"/>
-    </w:p>
-    <w:p>
-      <w:pPr>
-        <w:pStyle w:val="BodyText"/>
-        <w:jc w:val="both"/>
-      </w:pPr>
-      <w:r>
-        <w:t xml:space="preserve">This </w:t>
-      </w:r>
-      <w:r>
-        <w:t xml:space="preserve">purpose of this </w:t>
-      </w:r>
-      <w:r>
-        <w:t xml:space="preserve">document </w:t>
-      </w:r>
-      <w:r>
-        <w:t>is to describe</w:t>
-      </w:r>
-      <w:r>
-        <w:t xml:space="preserve"> how tasks will be created</w:t>
-      </w:r>
-      <w:r>
-        <w:t>, named and</w:t>
-      </w:r>
-      <w:r>
-        <w:t xml:space="preserve"> monitored</w:t>
-      </w:r>
-      <w:r>
-        <w:t xml:space="preserve"> to ensure deliverables are</w:t>
-      </w:r>
-      <w:r>
-        <w:t xml:space="preserve"> created within set deadlines and are of a high quality</w:t>
-      </w:r>
-      <w:r>
-        <w:t>.</w:t>
-      </w:r>
-      <w:r>
-        <w:t xml:space="preserve"> </w:t>
-      </w:r>
-    </w:p>
-    <w:p>
-      <w:pPr>
-        <w:pStyle w:val="Heading3"/>
-      </w:pPr>
-      <w:r>
-        <w:t>Scope</w:t>
-      </w:r>
-    </w:p>
-    <w:p>
-      <w:pPr>
-        <w:pStyle w:val="BodyText"/>
-        <w:jc w:val="both"/>
-      </w:pPr>
-      <w:r>
-        <w:t>This document is written to</w:t>
-      </w:r>
-      <w:r>
-        <w:t xml:space="preserve"> assist in planning</w:t>
-      </w:r>
-      <w:r>
-        <w:t>, timing</w:t>
-      </w:r>
-      <w:r>
-        <w:t xml:space="preserve"> and managemen</w:t>
-      </w:r>
-      <w:r>
-        <w:t xml:space="preserve">t of the project. It also lists </w:t>
-      </w:r>
-      <w:r>
-        <w:t>tasks, d</w:t>
-      </w:r>
-      <w:r>
-        <w:t xml:space="preserve">eadlines and deliverables </w:t>
-      </w:r>
-      <w:r>
-        <w:t xml:space="preserve">and creates a </w:t>
-      </w:r>
-      <w:r>
-        <w:t>standard naming scheme and plan for their completion.</w:t>
-      </w:r>
+      <w:bookmarkStart w:id="5" w:name="_Toc433890026"/>
+      <w:r>
+        <w:t>Deliverables</w:t>
+      </w:r>
+      <w:bookmarkEnd w:id="5"/>
     </w:p>
     <w:p>
       <w:pPr>
         <w:pStyle w:val="Heading2"/>
       </w:pPr>
-      <w:bookmarkStart w:id="3" w:name="_Toc433119122"/>
-      <w:r>
-        <w:t>Objectives</w:t>
-      </w:r>
-      <w:bookmarkEnd w:id="3"/>
-    </w:p>
-    <w:p>
-      <w:pPr>
-        <w:pStyle w:val="BodyText"/>
-        <w:jc w:val="both"/>
-      </w:pPr>
-      <w:r>
-        <w:t>This</w:t>
-      </w:r>
-      <w:r>
-        <w:t xml:space="preserve"> document aims to inform the reader of upcoming deliverables and their deadlines, it will break the deliverables down into assignable tasks with a</w:t>
-      </w:r>
-      <w:r>
-        <w:t xml:space="preserve"> standard naming convention</w:t>
-      </w:r>
-      <w:r>
-        <w:t>. The project plan will also provide a schedule to detect problematic tasks and remediate the situation</w:t>
-      </w:r>
-      <w:r>
-        <w:t xml:space="preserve"> before time slippages occur. </w:t>
-      </w:r>
-      <w:r>
-        <w:t xml:space="preserve">The reader should understand the timeline of the project and tasks required to complete it. </w:t>
-      </w:r>
-    </w:p>
-    <w:p>
-      <w:pPr>
-        <w:pStyle w:val="Heading1"/>
-      </w:pPr>
-      <w:bookmarkStart w:id="4" w:name="_Toc433119123"/>
-      <w:r>
-        <w:t>Deliverables</w:t>
-      </w:r>
-      <w:bookmarkEnd w:id="4"/>
-    </w:p>
-    <w:p>
-      <w:pPr>
-        <w:pStyle w:val="Heading2"/>
-      </w:pPr>
-      <w:bookmarkStart w:id="5" w:name="_Toc433119124"/>
+      <w:bookmarkStart w:id="6" w:name="_Toc433890027"/>
       <w:r>
         <w:t>List of deliverables and</w:t>
       </w:r>
@@ -2499,7 +2816,7 @@
       <w:r>
         <w:t xml:space="preserve"> deadlines</w:t>
       </w:r>
-      <w:bookmarkEnd w:id="5"/>
+      <w:bookmarkEnd w:id="6"/>
     </w:p>
     <w:p>
       <w:pPr>
@@ -2718,11 +3035,11 @@
       <w:pPr>
         <w:pStyle w:val="Heading2"/>
       </w:pPr>
-      <w:bookmarkStart w:id="6" w:name="_Toc433119125"/>
+      <w:bookmarkStart w:id="7" w:name="_Toc433890028"/>
       <w:r>
         <w:t>Additional important dates</w:t>
       </w:r>
-      <w:bookmarkEnd w:id="6"/>
+      <w:bookmarkEnd w:id="7"/>
     </w:p>
     <w:p>
       <w:pPr>
@@ -2802,14 +3119,14 @@
       <w:pPr>
         <w:pStyle w:val="Heading2"/>
       </w:pPr>
-      <w:bookmarkStart w:id="7" w:name="_Toc433119126"/>
+      <w:bookmarkStart w:id="8" w:name="_Toc433890029"/>
       <w:r>
         <w:t>Individual d</w:t>
       </w:r>
       <w:r>
         <w:t>eliverable requirements</w:t>
       </w:r>
-      <w:bookmarkEnd w:id="7"/>
+      <w:bookmarkEnd w:id="8"/>
     </w:p>
     <w:p>
       <w:pPr>
@@ -3231,6 +3548,7 @@
     <w:p>
       <w:pPr>
         <w:pStyle w:val="BodyText"/>
+        <w:jc w:val="both"/>
       </w:pPr>
       <w:r>
         <w:t xml:space="preserve">A demonstration of the final product needs to be created; this is to allow the client to review and change elements of the product early in development. The demonstration </w:t>
@@ -3250,6 +3568,7 @@
     <w:p>
       <w:pPr>
         <w:pStyle w:val="BodyText"/>
+        <w:jc w:val="both"/>
       </w:pPr>
       <w:r>
         <w:t>The software must contain all functional requirements and be polished and ready for customer delivery. The software will be delivered on a CD to the client. The client will then perform acceptance testing.</w:t>
@@ -3266,6 +3585,7 @@
     <w:p>
       <w:pPr>
         <w:pStyle w:val="BodyText"/>
+        <w:jc w:val="both"/>
       </w:pPr>
       <w:r>
         <w:t>All documentation must be completed and reviewed to ensure a consistent high standard across documents. All</w:t>
@@ -3444,31 +3764,32 @@
       <w:pPr>
         <w:pStyle w:val="Heading1"/>
       </w:pPr>
-      <w:bookmarkStart w:id="8" w:name="_Toc433119127"/>
+      <w:bookmarkStart w:id="9" w:name="_Toc433890030"/>
       <w:r>
         <w:t>Task</w:t>
       </w:r>
       <w:r>
         <w:t xml:space="preserve"> Standards</w:t>
       </w:r>
-      <w:bookmarkEnd w:id="8"/>
+      <w:bookmarkEnd w:id="9"/>
     </w:p>
     <w:p>
       <w:pPr>
         <w:pStyle w:val="Heading2"/>
       </w:pPr>
-      <w:bookmarkStart w:id="9" w:name="_Toc433119128"/>
+      <w:bookmarkStart w:id="10" w:name="_Toc433890031"/>
       <w:r>
         <w:t>Naming</w:t>
       </w:r>
       <w:r>
         <w:t xml:space="preserve"> convention</w:t>
       </w:r>
-      <w:bookmarkEnd w:id="9"/>
-    </w:p>
-    <w:p>
-      <w:pPr>
-        <w:pStyle w:val="BodyText"/>
+      <w:bookmarkEnd w:id="10"/>
+    </w:p>
+    <w:p>
+      <w:pPr>
+        <w:pStyle w:val="BodyText"/>
+        <w:jc w:val="both"/>
       </w:pPr>
       <w:r>
         <w:t>All tasks will follow a standard naming scheme to allow identification of the deliverable targeted</w:t>
@@ -3519,6 +3840,7 @@
     <w:p>
       <w:pPr>
         <w:pStyle w:val="BodyText"/>
+        <w:jc w:val="both"/>
       </w:pPr>
       <w:r>
         <w:t>XXXX refers to the deliverable in a shorthand code such as PM for project management. YY is a numerical value starting and 01 and increasing for tasks which are large enough to warrant being broken down into subtasks. Tasks which are not suitable to be turned into sub tasks w</w:t>
@@ -3559,21 +3881,16 @@
     </w:p>
     <w:p>
       <w:pPr>
-        <w:pStyle w:val="BodyText"/>
-      </w:pPr>
-    </w:p>
-    <w:p>
-      <w:pPr>
         <w:pStyle w:val="Heading2"/>
       </w:pPr>
-      <w:bookmarkStart w:id="10" w:name="_Toc433119129"/>
+      <w:bookmarkStart w:id="11" w:name="_Toc433890032"/>
       <w:r>
         <w:t xml:space="preserve">Task </w:t>
       </w:r>
       <w:r>
         <w:t>groups</w:t>
       </w:r>
-      <w:bookmarkEnd w:id="10"/>
+      <w:bookmarkEnd w:id="11"/>
     </w:p>
     <w:p>
       <w:pPr>
@@ -3694,6 +4011,18 @@
     <w:p>
       <w:pPr>
         <w:pStyle w:val="BodyText"/>
+        <w:numPr>
+          <w:ilvl w:val="0"/>
+          <w:numId w:val="25"/>
+        </w:numPr>
+      </w:pPr>
+      <w:r>
+        <w:t>DEL – Complete Deliverable</w:t>
+      </w:r>
+    </w:p>
+    <w:p>
+      <w:pPr>
+        <w:pStyle w:val="BodyText"/>
         <w:ind w:left="360"/>
       </w:pPr>
       <w:r>
@@ -3704,21 +4033,21 @@
       <w:pPr>
         <w:pStyle w:val="Heading1"/>
       </w:pPr>
-      <w:bookmarkStart w:id="11" w:name="_Toc433119130"/>
+      <w:bookmarkStart w:id="12" w:name="_Toc433890033"/>
       <w:r>
         <w:t>List of tasks</w:t>
       </w:r>
-      <w:bookmarkEnd w:id="11"/>
+      <w:bookmarkEnd w:id="12"/>
     </w:p>
     <w:p>
       <w:pPr>
         <w:pStyle w:val="Heading2"/>
       </w:pPr>
-      <w:bookmarkStart w:id="12" w:name="_Toc433119131"/>
+      <w:bookmarkStart w:id="13" w:name="_Toc433890034"/>
       <w:r>
         <w:t>Project Management Tasks</w:t>
       </w:r>
-      <w:bookmarkEnd w:id="12"/>
+      <w:bookmarkEnd w:id="13"/>
     </w:p>
     <w:p>
       <w:pPr>
@@ -3754,11 +4083,11 @@
       <w:pPr>
         <w:pStyle w:val="Heading2"/>
       </w:pPr>
-      <w:bookmarkStart w:id="13" w:name="_Toc433119132"/>
+      <w:bookmarkStart w:id="14" w:name="_Toc433890035"/>
       <w:r>
         <w:t>Test Specification Tasks</w:t>
       </w:r>
-      <w:bookmarkEnd w:id="13"/>
+      <w:bookmarkEnd w:id="14"/>
     </w:p>
     <w:p>
       <w:pPr>
@@ -3821,13 +4150,22 @@
     </w:p>
     <w:p>
       <w:pPr>
+        <w:pStyle w:val="BodyText"/>
+      </w:pPr>
+      <w:r>
+        <w:t>SE_05_DEL_02 – Complete test specification deliverable</w:t>
+      </w:r>
+    </w:p>
+    <w:p>
+      <w:pPr>
         <w:pStyle w:val="Heading2"/>
       </w:pPr>
-      <w:bookmarkStart w:id="14" w:name="_Toc433119133"/>
-      <w:r>
+      <w:bookmarkStart w:id="15" w:name="_Toc433890036"/>
+      <w:r>
+        <w:lastRenderedPageBreak/>
         <w:t>Design Specification Tasks</w:t>
       </w:r>
-      <w:bookmarkEnd w:id="14"/>
+      <w:bookmarkEnd w:id="15"/>
     </w:p>
     <w:p>
       <w:pPr>
@@ -3842,7 +4180,6 @@
         <w:pStyle w:val="BodyText"/>
       </w:pPr>
       <w:r>
-        <w:lastRenderedPageBreak/>
         <w:t>SE_05_DEGN_02 – Create application interaction documentation</w:t>
       </w:r>
       <w:r>
@@ -3866,6 +4203,14 @@
       </w:r>
       <w:r>
         <w:t>s</w:t>
+      </w:r>
+    </w:p>
+    <w:p>
+      <w:pPr>
+        <w:pStyle w:val="BodyText"/>
+      </w:pPr>
+      <w:r>
+        <w:t>SE_05_DEL_01 – Interaction and high level design deliverable</w:t>
       </w:r>
     </w:p>
     <w:p>
@@ -4036,12 +4381,20 @@
       <w:pPr>
         <w:pStyle w:val="BodyText"/>
       </w:pPr>
+      <w:r>
+        <w:t>SE_05_DEL_03 – Complete design specification deliverable</w:t>
+      </w:r>
+    </w:p>
+    <w:p>
+      <w:pPr>
+        <w:pStyle w:val="BodyText"/>
+      </w:pPr>
     </w:p>
     <w:p>
       <w:pPr>
         <w:pStyle w:val="Heading2"/>
       </w:pPr>
-      <w:bookmarkStart w:id="15" w:name="_Toc433119134"/>
+      <w:bookmarkStart w:id="16" w:name="_Toc433890037"/>
       <w:r>
         <w:t>1</w:t>
       </w:r>
@@ -4054,7 +4407,7 @@
       <w:r>
         <w:t xml:space="preserve"> Prototype Tasks</w:t>
       </w:r>
-      <w:bookmarkEnd w:id="15"/>
+      <w:bookmarkEnd w:id="16"/>
     </w:p>
     <w:p>
       <w:pPr>
@@ -4134,6 +4487,14 @@
     </w:p>
     <w:p>
       <w:pPr>
+        <w:pStyle w:val="BodyText"/>
+      </w:pPr>
+      <w:r>
+        <w:t>SE_05_DEL_04 – Complete first prototype deliverable</w:t>
+      </w:r>
+    </w:p>
+    <w:p>
+      <w:pPr>
         <w:pStyle w:val="Heading3"/>
       </w:pPr>
       <w:proofErr w:type="spellStart"/>
@@ -4221,6 +4582,7 @@
       </w:pPr>
       <w:proofErr w:type="spellStart"/>
       <w:r>
+        <w:lastRenderedPageBreak/>
         <w:t>TaskerSRV</w:t>
       </w:r>
       <w:proofErr w:type="spellEnd"/>
@@ -4264,9 +4626,7 @@
       <w:pPr>
         <w:pStyle w:val="BodyText"/>
       </w:pPr>
-      <w:bookmarkStart w:id="16" w:name="_Toc433119135"/>
-      <w:r>
-        <w:lastRenderedPageBreak/>
+      <w:r>
         <w:t>SE_05_TEST_01 – First prototype integration and application testing</w:t>
       </w:r>
     </w:p>
@@ -4282,10 +4642,11 @@
       <w:pPr>
         <w:pStyle w:val="Heading2"/>
       </w:pPr>
+      <w:bookmarkStart w:id="17" w:name="_Toc433890038"/>
       <w:r>
         <w:t>Software delivery Tasks</w:t>
       </w:r>
-      <w:bookmarkEnd w:id="16"/>
+      <w:bookmarkEnd w:id="17"/>
     </w:p>
     <w:p>
       <w:pPr>
@@ -4372,11 +4733,11 @@
       <w:pPr>
         <w:pStyle w:val="Heading2"/>
       </w:pPr>
-      <w:bookmarkStart w:id="17" w:name="_Toc433119136"/>
+      <w:bookmarkStart w:id="18" w:name="_Toc433890039"/>
       <w:r>
         <w:t>Documentation handover Tasks</w:t>
       </w:r>
-      <w:bookmarkEnd w:id="17"/>
+      <w:bookmarkEnd w:id="18"/>
     </w:p>
     <w:p>
       <w:pPr>
@@ -4435,33 +4796,43 @@
       <w:pPr>
         <w:pStyle w:val="BodyText"/>
       </w:pPr>
+      <w:r>
+        <w:t xml:space="preserve">SE_05_DEL_05 – Handover all documentation </w:t>
+      </w:r>
+    </w:p>
+    <w:p>
+      <w:pPr>
+        <w:pStyle w:val="BodyText"/>
+      </w:pPr>
     </w:p>
     <w:p>
       <w:pPr>
         <w:pStyle w:val="Heading1"/>
       </w:pPr>
-      <w:bookmarkStart w:id="18" w:name="_Toc433119137"/>
+      <w:bookmarkStart w:id="19" w:name="_Toc433890040"/>
       <w:r>
         <w:t>M</w:t>
       </w:r>
       <w:r>
         <w:t>onitoring</w:t>
       </w:r>
-      <w:bookmarkEnd w:id="18"/>
+      <w:bookmarkEnd w:id="19"/>
     </w:p>
     <w:p>
       <w:pPr>
         <w:pStyle w:val="Heading2"/>
-      </w:pPr>
-      <w:bookmarkStart w:id="19" w:name="_Toc433119138"/>
+        <w:jc w:val="both"/>
+      </w:pPr>
+      <w:bookmarkStart w:id="20" w:name="_Toc433890041"/>
       <w:r>
         <w:t>Review meetings</w:t>
       </w:r>
-      <w:bookmarkEnd w:id="19"/>
-    </w:p>
-    <w:p>
-      <w:pPr>
-        <w:pStyle w:val="BodyText"/>
+      <w:bookmarkEnd w:id="20"/>
+    </w:p>
+    <w:p>
+      <w:pPr>
+        <w:pStyle w:val="BodyText"/>
+        <w:jc w:val="both"/>
       </w:pPr>
       <w:r>
         <w:t xml:space="preserve">Review meetings will be conducted as per </w:t>
@@ -4522,15 +4893,16 @@
       <w:pPr>
         <w:pStyle w:val="Heading2"/>
       </w:pPr>
-      <w:bookmarkStart w:id="20" w:name="_Toc433119139"/>
+      <w:bookmarkStart w:id="21" w:name="_Toc433890042"/>
       <w:r>
         <w:t>Informal meetings</w:t>
       </w:r>
-      <w:bookmarkEnd w:id="20"/>
-    </w:p>
-    <w:p>
-      <w:pPr>
-        <w:pStyle w:val="BodyText"/>
+      <w:bookmarkEnd w:id="21"/>
+    </w:p>
+    <w:p>
+      <w:pPr>
+        <w:pStyle w:val="BodyText"/>
+        <w:jc w:val="both"/>
       </w:pPr>
       <w:r>
         <w:t>There will also be informal meetings he</w:t>
@@ -4575,22 +4947,27 @@
         <w:t>.</w:t>
       </w:r>
       <w:r>
-        <w:t xml:space="preserve"> These will be held Tuesday at 6PM and Wednesday at 2PM in the Think Tank. In the event of a meeting time being changed, cancelled or moved the project manager will email the group and inform and confirm with the group the alternative arrangements. Brief minutes and actionable points will be taken by the QA manager and distributed to the group. Any issues arising will be opened and assigned on GitHub.</w:t>
+        <w:t xml:space="preserve"> These will be held Tuesday at 6PM and Wednesday at 2PM in the Think Tank. In the event of a meeting time being changed, cancelled or moved the project manager will email the group and inform and confirm with the group the alternative arrangements. Brief minutes and actionable points </w:t>
+      </w:r>
+      <w:r>
+        <w:lastRenderedPageBreak/>
+        <w:t>will be taken by the QA manager and distributed to the group. Any issues arising will be opened and assigned on GitHub.</w:t>
       </w:r>
     </w:p>
     <w:p>
       <w:pPr>
         <w:pStyle w:val="Heading2"/>
       </w:pPr>
-      <w:bookmarkStart w:id="21" w:name="_Toc433119140"/>
+      <w:bookmarkStart w:id="22" w:name="_Toc433890043"/>
       <w:r>
         <w:t>Formal meetings</w:t>
       </w:r>
-      <w:bookmarkEnd w:id="21"/>
-    </w:p>
-    <w:p>
-      <w:pPr>
-        <w:pStyle w:val="BodyText"/>
+      <w:bookmarkEnd w:id="22"/>
+    </w:p>
+    <w:p>
+      <w:pPr>
+        <w:pStyle w:val="BodyText"/>
+        <w:jc w:val="both"/>
       </w:pPr>
       <w:r>
         <w:t>Formal meetings will take place once per week with the project manager. In these meeting minutes must be taken by</w:t>
@@ -4609,14 +4986,16 @@
       <w:pPr>
         <w:pStyle w:val="Heading2"/>
       </w:pPr>
-      <w:r>
-        <w:lastRenderedPageBreak/>
+      <w:bookmarkStart w:id="23" w:name="_Toc433890044"/>
+      <w:r>
         <w:t>Minutes</w:t>
       </w:r>
-    </w:p>
-    <w:p>
-      <w:pPr>
-        <w:pStyle w:val="BodyText"/>
+      <w:bookmarkEnd w:id="23"/>
+    </w:p>
+    <w:p>
+      <w:pPr>
+        <w:pStyle w:val="BodyText"/>
+        <w:jc w:val="both"/>
       </w:pPr>
       <w:r>
         <w:t>All minutes must</w:t>
@@ -4719,181 +5098,64 @@
     </w:p>
     <w:p>
       <w:pPr>
+        <w:pStyle w:val="Heading2"/>
+      </w:pPr>
+      <w:r>
+        <w:t>Time sheets</w:t>
+      </w:r>
+    </w:p>
+    <w:p>
+      <w:pPr>
+        <w:pStyle w:val="BodyText"/>
+        <w:jc w:val="both"/>
+      </w:pPr>
+      <w:r>
+        <w:t>Time sheets will be created and conform to the layout provided by the project leader. Within these all project members will estimate the time required to complete a task, the time taken to complete the task, the task ID and name and any comments about the task. These will be submitted by Wednesday evening, they must show the tasks completed from the previous Wednesday to the current Wednesday.</w:t>
+      </w:r>
+    </w:p>
+    <w:p>
+      <w:pPr>
+        <w:pStyle w:val="BodyText"/>
+        <w:jc w:val="both"/>
+      </w:pPr>
+      <w:r>
+        <w:t xml:space="preserve">These will be used to calculate hours available to the project, hours completed and any over or under run. </w:t>
+      </w:r>
+    </w:p>
+    <w:p>
+      <w:pPr>
+        <w:pStyle w:val="Heading2"/>
+      </w:pPr>
+      <w:r>
+        <w:t>Blogs</w:t>
+      </w:r>
+    </w:p>
+    <w:p>
+      <w:pPr>
+        <w:pStyle w:val="BodyText"/>
+        <w:jc w:val="both"/>
+      </w:pPr>
+      <w:bookmarkStart w:id="24" w:name="_GoBack"/>
+      <w:r>
+        <w:t>All project members will create and maintain a blog. This will list the task they are currently working on, any comments about the task and difficulties encountered during that task. The project manager will monitor these to view the project member’s progress.</w:t>
+      </w:r>
+    </w:p>
+    <w:bookmarkEnd w:id="24"/>
+    <w:p>
+      <w:pPr>
         <w:pStyle w:val="BodyText"/>
       </w:pPr>
     </w:p>
     <w:p>
       <w:pPr>
         <w:pStyle w:val="Heading1"/>
-        <w:numPr>
-          <w:ilvl w:val="0"/>
-          <w:numId w:val="0"/>
-        </w:numPr>
-      </w:pPr>
-    </w:p>
-    <w:p>
-      <w:pPr>
-        <w:pStyle w:val="BodyText"/>
-      </w:pPr>
-    </w:p>
-    <w:p>
-      <w:pPr>
-        <w:pStyle w:val="BodyText"/>
-      </w:pPr>
-    </w:p>
-    <w:p>
-      <w:pPr>
-        <w:pStyle w:val="BodyText"/>
-      </w:pPr>
-    </w:p>
-    <w:p>
-      <w:pPr>
-        <w:pStyle w:val="BodyText"/>
-      </w:pPr>
-    </w:p>
-    <w:p>
-      <w:pPr>
-        <w:pStyle w:val="BodyText"/>
-      </w:pPr>
-    </w:p>
-    <w:p>
-      <w:pPr>
-        <w:pStyle w:val="BodyText"/>
-      </w:pPr>
-    </w:p>
-    <w:p>
-      <w:pPr>
-        <w:pStyle w:val="BodyText"/>
-      </w:pPr>
-    </w:p>
-    <w:p>
-      <w:pPr>
-        <w:pStyle w:val="BodyText"/>
-      </w:pPr>
-    </w:p>
-    <w:p>
-      <w:pPr>
-        <w:pStyle w:val="BodyText"/>
-      </w:pPr>
-    </w:p>
-    <w:p>
-      <w:pPr>
-        <w:pStyle w:val="BodyText"/>
-      </w:pPr>
-    </w:p>
-    <w:p>
-      <w:pPr>
-        <w:pStyle w:val="BodyText"/>
-      </w:pPr>
-    </w:p>
-    <w:p>
-      <w:pPr>
-        <w:pStyle w:val="BodyText"/>
-      </w:pPr>
-    </w:p>
-    <w:p>
-      <w:pPr>
-        <w:pStyle w:val="BodyText"/>
-      </w:pPr>
-    </w:p>
-    <w:p>
-      <w:pPr>
-        <w:pStyle w:val="BodyText"/>
-      </w:pPr>
-    </w:p>
-    <w:p>
-      <w:pPr>
-        <w:pStyle w:val="BodyText"/>
-      </w:pPr>
-    </w:p>
-    <w:p>
-      <w:pPr>
-        <w:pStyle w:val="BodyText"/>
-      </w:pPr>
-    </w:p>
-    <w:p>
-      <w:pPr>
-        <w:pStyle w:val="BodyText"/>
-      </w:pPr>
-    </w:p>
-    <w:p>
-      <w:pPr>
-        <w:pStyle w:val="BodyText"/>
-      </w:pPr>
-    </w:p>
-    <w:p>
-      <w:pPr>
-        <w:pStyle w:val="BodyText"/>
-      </w:pPr>
-    </w:p>
-    <w:p>
-      <w:pPr>
-        <w:pStyle w:val="BodyText"/>
-      </w:pPr>
-    </w:p>
-    <w:p>
-      <w:pPr>
-        <w:pStyle w:val="BodyText"/>
-      </w:pPr>
-    </w:p>
-    <w:p>
-      <w:pPr>
-        <w:pStyle w:val="BodyText"/>
-      </w:pPr>
-    </w:p>
-    <w:p>
-      <w:pPr>
-        <w:pStyle w:val="BodyText"/>
-      </w:pPr>
-    </w:p>
-    <w:p>
-      <w:pPr>
-        <w:pStyle w:val="BodyText"/>
-      </w:pPr>
-    </w:p>
-    <w:p>
-      <w:pPr>
-        <w:pStyle w:val="BodyText"/>
-      </w:pPr>
-    </w:p>
-    <w:p>
-      <w:pPr>
-        <w:pStyle w:val="BodyText"/>
-      </w:pPr>
-    </w:p>
-    <w:p>
-      <w:pPr>
-        <w:pStyle w:val="BodyText"/>
-      </w:pPr>
-    </w:p>
-    <w:p>
-      <w:pPr>
-        <w:pStyle w:val="BodyText"/>
-      </w:pPr>
-    </w:p>
-    <w:p>
-      <w:pPr>
-        <w:pStyle w:val="BodyText"/>
-      </w:pPr>
-    </w:p>
-    <w:p>
-      <w:pPr>
-        <w:pStyle w:val="BodyText"/>
-      </w:pPr>
-    </w:p>
-    <w:p>
-      <w:pPr>
-        <w:pStyle w:val="BodyText"/>
-      </w:pPr>
-    </w:p>
-    <w:p>
-      <w:pPr>
-        <w:pStyle w:val="Heading1"/>
-      </w:pPr>
+      </w:pPr>
+      <w:bookmarkStart w:id="25" w:name="_Toc433890045"/>
       <w:r>
         <w:lastRenderedPageBreak/>
         <w:t>Gantt chart</w:t>
       </w:r>
+      <w:bookmarkEnd w:id="25"/>
     </w:p>
     <w:p>
       <w:pPr>
@@ -4958,11 +5220,12 @@
       <w:pPr>
         <w:pStyle w:val="Heading1"/>
       </w:pPr>
-      <w:bookmarkStart w:id="22" w:name="_Toc433119141"/>
+      <w:bookmarkStart w:id="26" w:name="_Toc433890046"/>
       <w:r>
         <w:lastRenderedPageBreak/>
         <w:t>Risk analysis</w:t>
       </w:r>
+      <w:bookmarkEnd w:id="26"/>
     </w:p>
     <w:tbl>
       <w:tblPr>
@@ -5451,8 +5714,13 @@
             <w:pPr>
               <w:pStyle w:val="BodyText"/>
             </w:pPr>
+            <w:proofErr w:type="gramStart"/>
             <w:r>
-              <w:t xml:space="preserve">Revert latest commit. </w:t>
+              <w:t>Revert</w:t>
+            </w:r>
+            <w:proofErr w:type="gramEnd"/>
+            <w:r>
+              <w:t xml:space="preserve"> latest commit. </w:t>
             </w:r>
             <w:r>
               <w:t xml:space="preserve">Upload latest version to GitHub from a team members local computer (determined in meeting) recreated repository </w:t>
@@ -5751,13 +6019,14 @@
       <w:pPr>
         <w:pStyle w:val="UnnumHeading1"/>
       </w:pPr>
+      <w:bookmarkStart w:id="27" w:name="_Toc433890047"/>
       <w:r>
         <w:t>RE</w:t>
       </w:r>
       <w:r>
         <w:t>FERENCES</w:t>
       </w:r>
-      <w:bookmarkEnd w:id="22"/>
+      <w:bookmarkEnd w:id="27"/>
     </w:p>
     <w:p>
       <w:pPr>
@@ -6355,11 +6624,11 @@
       <w:pPr>
         <w:pStyle w:val="UnnumHeading1"/>
       </w:pPr>
-      <w:bookmarkStart w:id="23" w:name="_Toc433119142"/>
+      <w:bookmarkStart w:id="28" w:name="_Toc433890048"/>
       <w:r>
         <w:t>DOCUMENT HISTORY</w:t>
       </w:r>
-      <w:bookmarkEnd w:id="23"/>
+      <w:bookmarkEnd w:id="28"/>
     </w:p>
     <w:tbl>
       <w:tblPr>
@@ -6507,7 +6776,7 @@
           </w:tcPr>
           <w:p>
             <w:r>
-              <w:t>0.9</w:t>
+              <w:t>1.0</w:t>
             </w:r>
           </w:p>
         </w:tc>
@@ -6561,8 +6830,6 @@
             <w:r>
               <w:t>DAF5</w:t>
             </w:r>
-            <w:bookmarkStart w:id="24" w:name="_GoBack"/>
-            <w:bookmarkEnd w:id="24"/>
           </w:p>
         </w:tc>
       </w:tr>
@@ -6651,7 +6918,7 @@
         <w:rStyle w:val="PageNumber"/>
         <w:noProof/>
       </w:rPr>
-      <w:t>11</w:t>
+      <w:t>9</w:t>
     </w:r>
     <w:r>
       <w:rPr>
@@ -6772,7 +7039,7 @@
       <w:sdtEndPr/>
       <w:sdtContent>
         <w:r>
-          <w:t>0.01</w:t>
+          <w:t xml:space="preserve">1.0 </w:t>
         </w:r>
       </w:sdtContent>
     </w:sdt>
@@ -6789,7 +7056,7 @@
       <w:sdtEndPr/>
       <w:sdtContent>
         <w:r>
-          <w:t>Draft</w:t>
+          <w:t>Review</w:t>
         </w:r>
       </w:sdtContent>
     </w:sdt>
@@ -6990,7 +7257,7 @@
   <w:abstractNum w:abstractNumId="10">
     <w:nsid w:val="FFFFFFFB"/>
     <w:multiLevelType w:val="multilevel"/>
-    <w:tmpl w:val="1C788D4E"/>
+    <w:tmpl w:val="60D8C786"/>
     <w:lvl w:ilvl="0">
       <w:start w:val="1"/>
       <w:numFmt w:val="decimal"/>
@@ -10838,9 +11105,8 @@
     <w:panose1 w:val="020B0604030504040204"/>
     <w:charset w:val="00"/>
     <w:family w:val="swiss"/>
-    <w:notTrueType/>
     <w:pitch w:val="variable"/>
-    <w:sig w:usb0="00000003" w:usb1="00000000" w:usb2="00000000" w:usb3="00000000" w:csb0="00000001" w:csb1="00000000"/>
+    <w:sig w:usb0="E1002EFF" w:usb1="C000605B" w:usb2="00000029" w:usb3="00000000" w:csb0="000101FF" w:csb1="00000000"/>
   </w:font>
   <w:font w:name="Calibri">
     <w:panose1 w:val="020F0502020204030204"/>
@@ -10873,16 +11139,19 @@
   </w:compat>
   <w:rsids>
     <w:rsidRoot w:val="00293235"/>
+    <w:rsid w:val="00010328"/>
     <w:rsid w:val="00293235"/>
     <w:rsid w:val="003424A1"/>
     <w:rsid w:val="00596363"/>
     <w:rsid w:val="005D2D8B"/>
+    <w:rsid w:val="006B1CC1"/>
     <w:rsid w:val="006D71FF"/>
     <w:rsid w:val="007014AD"/>
     <w:rsid w:val="00776E23"/>
     <w:rsid w:val="008B75EF"/>
     <w:rsid w:val="009D1107"/>
     <w:rsid w:val="00B95924"/>
+    <w:rsid w:val="00C677D8"/>
     <w:rsid w:val="00C70808"/>
     <w:rsid w:val="00DF429A"/>
   </w:rsids>
@@ -11883,7 +12152,7 @@
 </file>
 
 <file path=customXml/itemProps1.xml><?xml version="1.0" encoding="utf-8"?>
-<ds:datastoreItem xmlns:ds="http://schemas.openxmlformats.org/officeDocument/2006/customXml" ds:itemID="{C372E16F-4C40-4DDF-A4C1-779B46AC52A3}">
+<ds:datastoreItem xmlns:ds="http://schemas.openxmlformats.org/officeDocument/2006/customXml" ds:itemID="{0887BDDA-9D00-4E55-B84F-0B9D5F37CB74}">
   <ds:schemaRefs>
     <ds:schemaRef ds:uri="http://schemas.openxmlformats.org/officeDocument/2006/bibliography"/>
   </ds:schemaRefs>

</xml_diff>